<commit_message>
Ubacio sam slike u glavni dokument
</commit_message>
<xml_diff>
--- a/Projektna dokumentacija/Tiskara_NET_POCETAK.docx
+++ b/Projektna dokumentacija/Tiskara_NET_POCETAK.docx
@@ -759,6 +759,13 @@
     </w:p>
     <w:sdt>
       <w:sdtPr>
+        <w:rPr>
+          <w:rFonts w:ascii="Times New Roman" w:eastAsiaTheme="minorEastAsia" w:hAnsi="Times New Roman" w:cstheme="minorBidi"/>
+          <w:color w:val="auto"/>
+          <w:sz w:val="24"/>
+          <w:szCs w:val="22"/>
+          <w:lang w:val="hr-HR" w:eastAsia="hr-HR"/>
+        </w:rPr>
         <w:id w:val="-318038862"/>
         <w:docPartObj>
           <w:docPartGallery w:val="Table of Contents"/>
@@ -767,14 +774,9 @@
       </w:sdtPr>
       <w:sdtEndPr>
         <w:rPr>
-          <w:rFonts w:ascii="Times New Roman" w:eastAsiaTheme="minorEastAsia" w:hAnsi="Times New Roman" w:cstheme="minorBidi"/>
           <w:b/>
           <w:bCs/>
           <w:noProof/>
-          <w:color w:val="auto"/>
-          <w:sz w:val="24"/>
-          <w:szCs w:val="22"/>
-          <w:lang w:val="hr-HR" w:eastAsia="hr-HR"/>
         </w:rPr>
       </w:sdtEndPr>
       <w:sdtContent>
@@ -1807,7 +1809,21 @@
                 <w:rStyle w:val="Hyperlink"/>
                 <w:noProof/>
               </w:rPr>
-              <w:t>3.1.5. Pregled resursa</w:t>
+              <w:t>3.1.5. Pregle</w:t>
+            </w:r>
+            <w:r>
+              <w:rPr>
+                <w:rStyle w:val="Hyperlink"/>
+                <w:noProof/>
+              </w:rPr>
+              <w:t>d</w:t>
+            </w:r>
+            <w:r>
+              <w:rPr>
+                <w:rStyle w:val="Hyperlink"/>
+                <w:noProof/>
+              </w:rPr>
+              <w:t xml:space="preserve"> resursa</w:t>
             </w:r>
             <w:r>
               <w:rPr>
@@ -3147,24 +3163,14 @@
         </w:rPr>
         <w:t xml:space="preserve"> za kreiranje dokumenata su odvojeni i ako jedan prestane raditi drugi će nastaviti biti </w:t>
       </w:r>
-      <w:proofErr w:type="spellStart"/>
       <w:r>
         <w:rPr>
           <w:rFonts w:eastAsia="Times New Roman" w:cs="Times New Roman"/>
           <w:color w:val="333333"/>
           <w:szCs w:val="24"/>
         </w:rPr>
-        <w:t>funkcionalan</w:t>
-      </w:r>
-      <w:r>
-        <w:rPr>
-          <w:rFonts w:eastAsia="Times New Roman" w:cs="Times New Roman"/>
-          <w:color w:val="333333"/>
-          <w:szCs w:val="24"/>
-        </w:rPr>
-        <w:t>i</w:t>
-      </w:r>
-      <w:proofErr w:type="spellEnd"/>
+        <w:t>funkcionalni</w:t>
+      </w:r>
       <w:r>
         <w:rPr>
           <w:rFonts w:eastAsia="Times New Roman" w:cs="Times New Roman"/>
@@ -4313,10 +4319,37 @@
           <w:sz w:val="21"/>
           <w:szCs w:val="21"/>
         </w:rPr>
-        <w:t xml:space="preserve"> te smo za vrijeme izrade koristili prijenosne </w:t>
-      </w:r>
-      <w:bookmarkStart w:id="7" w:name="_GoBack"/>
-      <w:bookmarkEnd w:id="7"/>
+        <w:t xml:space="preserve"> te smo za vrij</w:t>
+      </w:r>
+      <w:r>
+        <w:rPr>
+          <w:rFonts w:ascii="Helvetica" w:eastAsia="Times New Roman" w:hAnsi="Helvetica" w:cs="Helvetica"/>
+          <w:color w:val="333333"/>
+          <w:sz w:val="21"/>
+          <w:szCs w:val="21"/>
+        </w:rPr>
+        <w:t xml:space="preserve">eme izrade koristili prijenosna računala čiji se trošak procjenjuje na 10kn/h, stolno računalo 12kn/h i </w:t>
+      </w:r>
+      <w:proofErr w:type="spellStart"/>
+      <w:r>
+        <w:rPr>
+          <w:rFonts w:ascii="Helvetica" w:eastAsia="Times New Roman" w:hAnsi="Helvetica" w:cs="Helvetica"/>
+          <w:color w:val="333333"/>
+          <w:sz w:val="21"/>
+          <w:szCs w:val="21"/>
+        </w:rPr>
+        <w:t>tablet</w:t>
+      </w:r>
+      <w:proofErr w:type="spellEnd"/>
+      <w:r>
+        <w:rPr>
+          <w:rFonts w:ascii="Helvetica" w:eastAsia="Times New Roman" w:hAnsi="Helvetica" w:cs="Helvetica"/>
+          <w:color w:val="333333"/>
+          <w:sz w:val="21"/>
+          <w:szCs w:val="21"/>
+        </w:rPr>
+        <w:t xml:space="preserve"> 3kn/h</w:t>
+      </w:r>
       <w:r>
         <w:rPr>
           <w:rFonts w:ascii="Helvetica" w:eastAsia="Times New Roman" w:hAnsi="Helvetica" w:cs="Helvetica"/>
@@ -4421,19 +4454,23 @@
           <w:szCs w:val="21"/>
         </w:rPr>
       </w:pPr>
-      <w:r>
+    </w:p>
+    <w:p>
+      <w:pPr>
+        <w:spacing w:after="160" w:line="360" w:lineRule="auto"/>
+        <w:jc w:val="left"/>
         <w:rPr>
           <w:rFonts w:ascii="Helvetica" w:eastAsia="Times New Roman" w:hAnsi="Helvetica" w:cs="Helvetica"/>
           <w:color w:val="333333"/>
           <w:sz w:val="21"/>
           <w:szCs w:val="21"/>
         </w:rPr>
-        <w:br w:type="page"/>
-      </w:r>
-    </w:p>
-    <w:p>
-      <w:pPr>
-        <w:pStyle w:val="Heading2"/>
+      </w:pPr>
+    </w:p>
+    <w:p>
+      <w:pPr>
+        <w:spacing w:after="160" w:line="360" w:lineRule="auto"/>
+        <w:jc w:val="left"/>
         <w:rPr>
           <w:rFonts w:ascii="Helvetica" w:eastAsia="Times New Roman" w:hAnsi="Helvetica" w:cs="Helvetica"/>
           <w:color w:val="333333"/>
@@ -4441,21 +4478,199 @@
           <w:szCs w:val="21"/>
         </w:rPr>
       </w:pPr>
-      <w:bookmarkStart w:id="8" w:name="_Toc386296692"/>
-      <w:r>
+    </w:p>
+    <w:p>
+      <w:pPr>
+        <w:spacing w:after="160" w:line="360" w:lineRule="auto"/>
+        <w:jc w:val="left"/>
         <w:rPr>
           <w:rFonts w:ascii="Helvetica" w:eastAsia="Times New Roman" w:hAnsi="Helvetica" w:cs="Helvetica"/>
           <w:color w:val="333333"/>
           <w:sz w:val="21"/>
           <w:szCs w:val="21"/>
         </w:rPr>
-        <w:lastRenderedPageBreak/>
-        <w:t xml:space="preserve">2.5. </w:t>
-      </w:r>
-      <w:r>
-        <w:t>Ponuda naručitelju</w:t>
-      </w:r>
-      <w:bookmarkEnd w:id="8"/>
+      </w:pPr>
+    </w:p>
+    <w:p>
+      <w:pPr>
+        <w:spacing w:after="160" w:line="360" w:lineRule="auto"/>
+        <w:jc w:val="left"/>
+        <w:rPr>
+          <w:rFonts w:ascii="Helvetica" w:eastAsia="Times New Roman" w:hAnsi="Helvetica" w:cs="Helvetica"/>
+          <w:color w:val="333333"/>
+          <w:sz w:val="21"/>
+          <w:szCs w:val="21"/>
+        </w:rPr>
+      </w:pPr>
+    </w:p>
+    <w:p>
+      <w:pPr>
+        <w:spacing w:after="160" w:line="360" w:lineRule="auto"/>
+        <w:jc w:val="left"/>
+        <w:rPr>
+          <w:rFonts w:ascii="Helvetica" w:eastAsia="Times New Roman" w:hAnsi="Helvetica" w:cs="Helvetica"/>
+          <w:color w:val="333333"/>
+          <w:sz w:val="21"/>
+          <w:szCs w:val="21"/>
+        </w:rPr>
+      </w:pPr>
+    </w:p>
+    <w:p>
+      <w:pPr>
+        <w:spacing w:after="160" w:line="360" w:lineRule="auto"/>
+        <w:jc w:val="left"/>
+        <w:rPr>
+          <w:rFonts w:ascii="Helvetica" w:eastAsia="Times New Roman" w:hAnsi="Helvetica" w:cs="Helvetica"/>
+          <w:color w:val="333333"/>
+          <w:sz w:val="21"/>
+          <w:szCs w:val="21"/>
+        </w:rPr>
+      </w:pPr>
+    </w:p>
+    <w:p>
+      <w:pPr>
+        <w:spacing w:after="160" w:line="360" w:lineRule="auto"/>
+        <w:jc w:val="left"/>
+        <w:rPr>
+          <w:rFonts w:ascii="Helvetica" w:eastAsia="Times New Roman" w:hAnsi="Helvetica" w:cs="Helvetica"/>
+          <w:color w:val="333333"/>
+          <w:sz w:val="21"/>
+          <w:szCs w:val="21"/>
+        </w:rPr>
+      </w:pPr>
+    </w:p>
+    <w:p>
+      <w:pPr>
+        <w:spacing w:after="160" w:line="360" w:lineRule="auto"/>
+        <w:jc w:val="left"/>
+        <w:rPr>
+          <w:rFonts w:ascii="Helvetica" w:eastAsia="Times New Roman" w:hAnsi="Helvetica" w:cs="Helvetica"/>
+          <w:color w:val="333333"/>
+          <w:sz w:val="21"/>
+          <w:szCs w:val="21"/>
+        </w:rPr>
+      </w:pPr>
+    </w:p>
+    <w:p>
+      <w:pPr>
+        <w:spacing w:after="160" w:line="360" w:lineRule="auto"/>
+        <w:jc w:val="left"/>
+        <w:rPr>
+          <w:rFonts w:ascii="Helvetica" w:eastAsia="Times New Roman" w:hAnsi="Helvetica" w:cs="Helvetica"/>
+          <w:color w:val="333333"/>
+          <w:sz w:val="21"/>
+          <w:szCs w:val="21"/>
+        </w:rPr>
+      </w:pPr>
+    </w:p>
+    <w:p>
+      <w:pPr>
+        <w:spacing w:after="160" w:line="360" w:lineRule="auto"/>
+        <w:jc w:val="left"/>
+        <w:rPr>
+          <w:rFonts w:ascii="Helvetica" w:eastAsia="Times New Roman" w:hAnsi="Helvetica" w:cs="Helvetica"/>
+          <w:color w:val="333333"/>
+          <w:sz w:val="21"/>
+          <w:szCs w:val="21"/>
+        </w:rPr>
+      </w:pPr>
+    </w:p>
+    <w:p>
+      <w:pPr>
+        <w:spacing w:after="160" w:line="360" w:lineRule="auto"/>
+        <w:jc w:val="left"/>
+        <w:rPr>
+          <w:rFonts w:ascii="Helvetica" w:eastAsia="Times New Roman" w:hAnsi="Helvetica" w:cs="Helvetica"/>
+          <w:color w:val="333333"/>
+          <w:sz w:val="21"/>
+          <w:szCs w:val="21"/>
+        </w:rPr>
+      </w:pPr>
+    </w:p>
+    <w:p>
+      <w:pPr>
+        <w:spacing w:after="160" w:line="360" w:lineRule="auto"/>
+        <w:jc w:val="left"/>
+        <w:rPr>
+          <w:rFonts w:ascii="Helvetica" w:eastAsia="Times New Roman" w:hAnsi="Helvetica" w:cs="Helvetica"/>
+          <w:color w:val="333333"/>
+          <w:sz w:val="21"/>
+          <w:szCs w:val="21"/>
+        </w:rPr>
+      </w:pPr>
+    </w:p>
+    <w:p>
+      <w:pPr>
+        <w:spacing w:after="160" w:line="360" w:lineRule="auto"/>
+        <w:jc w:val="left"/>
+        <w:rPr>
+          <w:rFonts w:ascii="Helvetica" w:eastAsia="Times New Roman" w:hAnsi="Helvetica" w:cs="Helvetica"/>
+          <w:color w:val="333333"/>
+          <w:sz w:val="21"/>
+          <w:szCs w:val="21"/>
+        </w:rPr>
+      </w:pPr>
+    </w:p>
+    <w:p>
+      <w:pPr>
+        <w:spacing w:after="160" w:line="360" w:lineRule="auto"/>
+        <w:jc w:val="left"/>
+        <w:rPr>
+          <w:rFonts w:ascii="Helvetica" w:eastAsia="Times New Roman" w:hAnsi="Helvetica" w:cs="Helvetica"/>
+          <w:color w:val="333333"/>
+          <w:sz w:val="21"/>
+          <w:szCs w:val="21"/>
+        </w:rPr>
+      </w:pPr>
+      <w:r>
+        <w:rPr>
+          <w:rFonts w:ascii="Helvetica" w:eastAsia="Times New Roman" w:hAnsi="Helvetica" w:cs="Helvetica"/>
+          <w:color w:val="333333"/>
+          <w:sz w:val="21"/>
+          <w:szCs w:val="21"/>
+        </w:rPr>
+        <w:t xml:space="preserve">Slika 4. </w:t>
+      </w:r>
+      <w:r>
+        <w:rPr>
+          <w:rFonts w:ascii="Helvetica" w:eastAsia="Times New Roman" w:hAnsi="Helvetica" w:cs="Helvetica"/>
+          <w:color w:val="333333"/>
+          <w:sz w:val="21"/>
+          <w:szCs w:val="21"/>
+        </w:rPr>
+        <w:t>Proračun projekta</w:t>
+      </w:r>
+      <w:r>
+        <w:rPr>
+          <w:rFonts w:ascii="Helvetica" w:eastAsia="Times New Roman" w:hAnsi="Helvetica" w:cs="Helvetica"/>
+          <w:color w:val="333333"/>
+          <w:sz w:val="21"/>
+          <w:szCs w:val="21"/>
+        </w:rPr>
+        <w:br w:type="page"/>
+      </w:r>
+    </w:p>
+    <w:p>
+      <w:pPr>
+        <w:spacing w:after="160" w:line="360" w:lineRule="auto"/>
+        <w:jc w:val="left"/>
+        <w:rPr>
+          <w:rFonts w:ascii="Helvetica" w:eastAsia="Times New Roman" w:hAnsi="Helvetica" w:cs="Helvetica"/>
+          <w:color w:val="333333"/>
+          <w:sz w:val="21"/>
+          <w:szCs w:val="21"/>
+        </w:rPr>
+      </w:pPr>
+    </w:p>
+    <w:p>
+      <w:pPr>
+        <w:pStyle w:val="Heading2"/>
+      </w:pPr>
+      <w:bookmarkStart w:id="7" w:name="_Toc386296692"/>
+      <w:r>
+        <w:t>2.5. Ponuda naručitelju</w:t>
+      </w:r>
+      <w:bookmarkEnd w:id="7"/>
     </w:p>
     <w:p>
       <w:pPr>
@@ -5143,6 +5358,13 @@
                 <w:szCs w:val="24"/>
               </w:rPr>
             </w:pPr>
+            <w:r>
+              <w:rPr>
+                <w:rFonts w:cs="Times New Roman"/>
+                <w:szCs w:val="24"/>
+              </w:rPr>
+              <w:t>37 500,00</w:t>
+            </w:r>
           </w:p>
         </w:tc>
       </w:tr>
@@ -5186,6 +5408,13 @@
                 <w:szCs w:val="24"/>
               </w:rPr>
             </w:pPr>
+            <w:r>
+              <w:rPr>
+                <w:rFonts w:cs="Times New Roman"/>
+                <w:szCs w:val="24"/>
+              </w:rPr>
+              <w:t>9375,00</w:t>
+            </w:r>
           </w:p>
         </w:tc>
       </w:tr>
@@ -5230,6 +5459,13 @@
                 <w:szCs w:val="24"/>
               </w:rPr>
             </w:pPr>
+            <w:r>
+              <w:rPr>
+                <w:rFonts w:cs="Times New Roman"/>
+                <w:szCs w:val="24"/>
+              </w:rPr>
+              <w:t>46 875,00</w:t>
+            </w:r>
           </w:p>
         </w:tc>
       </w:tr>
@@ -5267,14 +5503,234 @@
       <w:pPr>
         <w:pStyle w:val="Heading1"/>
       </w:pPr>
-      <w:bookmarkStart w:id="9" w:name="_Toc386296693"/>
+      <w:bookmarkStart w:id="8" w:name="_Toc386296693"/>
       <w:r>
         <w:lastRenderedPageBreak/>
         <w:t>3.Dijagram slučajeva korištenja</w:t>
       </w:r>
-      <w:bookmarkEnd w:id="9"/>
-    </w:p>
-    <w:p>
+      <w:bookmarkEnd w:id="8"/>
+    </w:p>
+    <w:p/>
+    <w:p>
+      <w:r>
+        <w:t>Aplikaciju „Tiskara.NET“ koriste samo dvije vrste korisnika:</w:t>
+      </w:r>
+    </w:p>
+    <w:p>
+      <w:pPr>
+        <w:pStyle w:val="ListParagraph"/>
+        <w:numPr>
+          <w:ilvl w:val="0"/>
+          <w:numId w:val="7"/>
+        </w:numPr>
+        <w:spacing w:after="160" w:line="259" w:lineRule="auto"/>
+        <w:jc w:val="left"/>
+      </w:pPr>
+      <w:r>
+        <w:t>Zaposlenik</w:t>
+      </w:r>
+    </w:p>
+    <w:p>
+      <w:pPr>
+        <w:pStyle w:val="ListParagraph"/>
+        <w:numPr>
+          <w:ilvl w:val="0"/>
+          <w:numId w:val="7"/>
+        </w:numPr>
+        <w:spacing w:after="160" w:line="259" w:lineRule="auto"/>
+        <w:jc w:val="left"/>
+      </w:pPr>
+      <w:r>
+        <w:t>Vlasnik</w:t>
+      </w:r>
+    </w:p>
+    <w:p>
+      <w:r>
+        <w:t>Definirani su sljedeći slučajevi korištenja:</w:t>
+      </w:r>
+    </w:p>
+    <w:p>
+      <w:pPr>
+        <w:pStyle w:val="ListParagraph"/>
+        <w:numPr>
+          <w:ilvl w:val="0"/>
+          <w:numId w:val="5"/>
+        </w:numPr>
+        <w:spacing w:after="160" w:line="259" w:lineRule="auto"/>
+        <w:jc w:val="left"/>
+      </w:pPr>
+      <w:r>
+        <w:t>Prijavljivanje u sustav</w:t>
+      </w:r>
+    </w:p>
+    <w:p>
+      <w:pPr>
+        <w:pStyle w:val="ListParagraph"/>
+        <w:numPr>
+          <w:ilvl w:val="0"/>
+          <w:numId w:val="5"/>
+        </w:numPr>
+        <w:spacing w:after="160" w:line="259" w:lineRule="auto"/>
+        <w:jc w:val="left"/>
+      </w:pPr>
+      <w:r>
+        <w:t>Kreiranje dokumenata</w:t>
+      </w:r>
+    </w:p>
+    <w:p>
+      <w:pPr>
+        <w:pStyle w:val="ListParagraph"/>
+        <w:numPr>
+          <w:ilvl w:val="0"/>
+          <w:numId w:val="5"/>
+        </w:numPr>
+        <w:spacing w:after="160" w:line="259" w:lineRule="auto"/>
+        <w:jc w:val="left"/>
+      </w:pPr>
+      <w:r>
+        <w:t>Pregled dokumenata</w:t>
+      </w:r>
+    </w:p>
+    <w:p>
+      <w:pPr>
+        <w:pStyle w:val="ListParagraph"/>
+        <w:numPr>
+          <w:ilvl w:val="0"/>
+          <w:numId w:val="5"/>
+        </w:numPr>
+        <w:spacing w:after="160" w:line="259" w:lineRule="auto"/>
+        <w:jc w:val="left"/>
+      </w:pPr>
+      <w:r>
+        <w:t>Upravljanje resursima</w:t>
+      </w:r>
+    </w:p>
+    <w:p>
+      <w:pPr>
+        <w:pStyle w:val="ListParagraph"/>
+        <w:numPr>
+          <w:ilvl w:val="0"/>
+          <w:numId w:val="5"/>
+        </w:numPr>
+        <w:spacing w:after="160" w:line="259" w:lineRule="auto"/>
+        <w:jc w:val="left"/>
+      </w:pPr>
+      <w:r>
+        <w:t>Pregled resursa</w:t>
+      </w:r>
+    </w:p>
+    <w:p>
+      <w:pPr>
+        <w:pStyle w:val="ListParagraph"/>
+        <w:numPr>
+          <w:ilvl w:val="0"/>
+          <w:numId w:val="5"/>
+        </w:numPr>
+        <w:spacing w:after="160" w:line="259" w:lineRule="auto"/>
+        <w:jc w:val="left"/>
+      </w:pPr>
+      <w:r>
+        <w:t>Slanje maila</w:t>
+      </w:r>
+    </w:p>
+    <w:p>
+      <w:pPr>
+        <w:pStyle w:val="ListParagraph"/>
+        <w:numPr>
+          <w:ilvl w:val="0"/>
+          <w:numId w:val="5"/>
+        </w:numPr>
+        <w:spacing w:after="160" w:line="259" w:lineRule="auto"/>
+        <w:jc w:val="left"/>
+      </w:pPr>
+      <w:r>
+        <w:t>Kreiranje izvještaja</w:t>
+      </w:r>
+    </w:p>
+    <w:p>
+      <w:pPr>
+        <w:pStyle w:val="ListParagraph"/>
+        <w:numPr>
+          <w:ilvl w:val="0"/>
+          <w:numId w:val="5"/>
+        </w:numPr>
+        <w:spacing w:after="160" w:line="259" w:lineRule="auto"/>
+        <w:jc w:val="left"/>
+      </w:pPr>
+      <w:r>
+        <w:t>Obavijest o manjku zaliha</w:t>
+      </w:r>
+    </w:p>
+    <w:p>
+      <w:pPr>
+        <w:pStyle w:val="ListParagraph"/>
+        <w:numPr>
+          <w:ilvl w:val="0"/>
+          <w:numId w:val="5"/>
+        </w:numPr>
+        <w:spacing w:after="160" w:line="259" w:lineRule="auto"/>
+        <w:jc w:val="left"/>
+      </w:pPr>
+      <w:r>
+        <w:t>Korištenje pomoći(„F1“)</w:t>
+      </w:r>
+    </w:p>
+    <w:p/>
+    <w:p/>
+    <w:p>
+      <w:r>
+        <w:rPr>
+          <w:noProof/>
+        </w:rPr>
+        <w:drawing>
+          <wp:inline distT="0" distB="0" distL="0" distR="0">
+            <wp:extent cx="5760720" cy="3720727"/>
+            <wp:effectExtent l="0" t="0" r="0" b="0"/>
+            <wp:docPr id="5" name="Picture 5" descr="C:\Users\Tomislav\vpworkspace\Use Case Diagram1.png"/>
+            <wp:cNvGraphicFramePr>
+              <a:graphicFrameLocks xmlns:a="http://schemas.openxmlformats.org/drawingml/2006/main" noChangeAspect="1"/>
+            </wp:cNvGraphicFramePr>
+            <a:graphic xmlns:a="http://schemas.openxmlformats.org/drawingml/2006/main">
+              <a:graphicData uri="http://schemas.openxmlformats.org/drawingml/2006/picture">
+                <pic:pic xmlns:pic="http://schemas.openxmlformats.org/drawingml/2006/picture">
+                  <pic:nvPicPr>
+                    <pic:cNvPr id="0" name="Picture 1" descr="C:\Users\Tomislav\vpworkspace\Use Case Diagram1.png"/>
+                    <pic:cNvPicPr>
+                      <a:picLocks noChangeAspect="1" noChangeArrowheads="1"/>
+                    </pic:cNvPicPr>
+                  </pic:nvPicPr>
+                  <pic:blipFill>
+                    <a:blip r:embed="rId12" cstate="print">
+                      <a:extLst>
+                        <a:ext uri="{28A0092B-C50C-407E-A947-70E740481C1C}">
+                          <a14:useLocalDpi xmlns:a14="http://schemas.microsoft.com/office/drawing/2010/main" val="0"/>
+                        </a:ext>
+                      </a:extLst>
+                    </a:blip>
+                    <a:srcRect/>
+                    <a:stretch>
+                      <a:fillRect/>
+                    </a:stretch>
+                  </pic:blipFill>
+                  <pic:spPr bwMode="auto">
+                    <a:xfrm>
+                      <a:off x="0" y="0"/>
+                      <a:ext cx="5760720" cy="3720727"/>
+                    </a:xfrm>
+                    <a:prstGeom prst="rect">
+                      <a:avLst/>
+                    </a:prstGeom>
+                    <a:noFill/>
+                    <a:ln>
+                      <a:noFill/>
+                    </a:ln>
+                  </pic:spPr>
+                </pic:pic>
+              </a:graphicData>
+            </a:graphic>
+          </wp:inline>
+        </w:drawing>
+      </w:r>
       <w:r>
         <w:br w:type="page"/>
       </w:r>
@@ -5283,12 +5739,12 @@
       <w:pPr>
         <w:pStyle w:val="Heading2"/>
       </w:pPr>
-      <w:bookmarkStart w:id="10" w:name="_Toc386296694"/>
+      <w:bookmarkStart w:id="9" w:name="_Toc386296694"/>
       <w:r>
         <w:lastRenderedPageBreak/>
         <w:t>3.1. Detaljni opisi slučajeva korištenja</w:t>
       </w:r>
-      <w:bookmarkEnd w:id="10"/>
+      <w:bookmarkEnd w:id="9"/>
     </w:p>
     <w:p>
       <w:pPr>
@@ -5300,28 +5756,16 @@
           <w:sz w:val="22"/>
         </w:rPr>
       </w:pPr>
-      <w:r>
-        <w:rPr>
-          <w:rFonts w:cs="Times New Roman"/>
-          <w:b/>
-          <w:sz w:val="22"/>
-        </w:rPr>
-        <w:br w:type="page"/>
-      </w:r>
     </w:p>
     <w:p>
       <w:pPr>
         <w:pStyle w:val="Heading3"/>
       </w:pPr>
-      <w:bookmarkStart w:id="11" w:name="_Toc386296695"/>
-      <w:r>
-        <w:lastRenderedPageBreak/>
-        <w:t xml:space="preserve">3.1.1. </w:t>
-      </w:r>
-      <w:r>
-        <w:t>Prijavljivanje u sustav</w:t>
-      </w:r>
-      <w:bookmarkEnd w:id="11"/>
+      <w:bookmarkStart w:id="10" w:name="_Toc386296695"/>
+      <w:r>
+        <w:t>3.1.1. Prijavljivanje u sustav</w:t>
+      </w:r>
+      <w:bookmarkEnd w:id="10"/>
     </w:p>
     <w:p>
       <w:pPr>
@@ -5332,6 +5776,61 @@
           <w:sz w:val="22"/>
         </w:rPr>
       </w:pPr>
+      <w:r>
+        <w:rPr>
+          <w:rFonts w:eastAsiaTheme="minorHAnsi"/>
+          <w:noProof/>
+          <w:sz w:val="22"/>
+        </w:rPr>
+        <w:drawing>
+          <wp:inline distT="0" distB="0" distL="0" distR="0">
+            <wp:extent cx="5760720" cy="3448783"/>
+            <wp:effectExtent l="0" t="0" r="0" b="0"/>
+            <wp:docPr id="9" name="Picture 9" descr="C:\Users\Tomislav\Documents\GitHub\RepositoryTeam04\Projektna dokumentacija\aktivnosti_prijava.png"/>
+            <wp:cNvGraphicFramePr>
+              <a:graphicFrameLocks xmlns:a="http://schemas.openxmlformats.org/drawingml/2006/main" noChangeAspect="1"/>
+            </wp:cNvGraphicFramePr>
+            <a:graphic xmlns:a="http://schemas.openxmlformats.org/drawingml/2006/main">
+              <a:graphicData uri="http://schemas.openxmlformats.org/drawingml/2006/picture">
+                <pic:pic xmlns:pic="http://schemas.openxmlformats.org/drawingml/2006/picture">
+                  <pic:nvPicPr>
+                    <pic:cNvPr id="0" name="Picture 3" descr="C:\Users\Tomislav\Documents\GitHub\RepositoryTeam04\Projektna dokumentacija\aktivnosti_prijava.png"/>
+                    <pic:cNvPicPr>
+                      <a:picLocks noChangeAspect="1" noChangeArrowheads="1"/>
+                    </pic:cNvPicPr>
+                  </pic:nvPicPr>
+                  <pic:blipFill>
+                    <a:blip r:embed="rId13" cstate="print">
+                      <a:extLst>
+                        <a:ext uri="{28A0092B-C50C-407E-A947-70E740481C1C}">
+                          <a14:useLocalDpi xmlns:a14="http://schemas.microsoft.com/office/drawing/2010/main" val="0"/>
+                        </a:ext>
+                      </a:extLst>
+                    </a:blip>
+                    <a:srcRect/>
+                    <a:stretch>
+                      <a:fillRect/>
+                    </a:stretch>
+                  </pic:blipFill>
+                  <pic:spPr bwMode="auto">
+                    <a:xfrm>
+                      <a:off x="0" y="0"/>
+                      <a:ext cx="5760720" cy="3448783"/>
+                    </a:xfrm>
+                    <a:prstGeom prst="rect">
+                      <a:avLst/>
+                    </a:prstGeom>
+                    <a:noFill/>
+                    <a:ln>
+                      <a:noFill/>
+                    </a:ln>
+                  </pic:spPr>
+                </pic:pic>
+              </a:graphicData>
+            </a:graphic>
+          </wp:inline>
+        </w:drawing>
+      </w:r>
     </w:p>
     <w:p>
       <w:pPr>
@@ -5339,91 +5838,160 @@
         <w:jc w:val="left"/>
       </w:pPr>
       <w:r>
-        <w:br w:type="page"/>
-      </w:r>
-    </w:p>
-    <w:p>
-      <w:pPr>
-        <w:pStyle w:val="Heading3"/>
-      </w:pPr>
-      <w:bookmarkStart w:id="12" w:name="_Toc386296696"/>
-      <w:r>
+        <w:rPr>
+          <w:noProof/>
+        </w:rPr>
         <w:lastRenderedPageBreak/>
-        <w:t xml:space="preserve">3.1.2. </w:t>
-      </w:r>
-      <w:r>
-        <w:t>Kreiranje dokumenata</w:t>
-      </w:r>
-      <w:bookmarkEnd w:id="12"/>
+        <w:drawing>
+          <wp:inline distT="0" distB="0" distL="0" distR="0">
+            <wp:extent cx="5748655" cy="4826635"/>
+            <wp:effectExtent l="0" t="0" r="4445" b="0"/>
+            <wp:docPr id="10" name="Picture 10" descr="Prijava"/>
+            <wp:cNvGraphicFramePr>
+              <a:graphicFrameLocks xmlns:a="http://schemas.openxmlformats.org/drawingml/2006/main" noChangeAspect="1"/>
+            </wp:cNvGraphicFramePr>
+            <a:graphic xmlns:a="http://schemas.openxmlformats.org/drawingml/2006/main">
+              <a:graphicData uri="http://schemas.openxmlformats.org/drawingml/2006/picture">
+                <pic:pic xmlns:pic="http://schemas.openxmlformats.org/drawingml/2006/picture">
+                  <pic:nvPicPr>
+                    <pic:cNvPr id="0" name="Picture 4" descr="Prijava"/>
+                    <pic:cNvPicPr>
+                      <a:picLocks noChangeAspect="1" noChangeArrowheads="1"/>
+                    </pic:cNvPicPr>
+                  </pic:nvPicPr>
+                  <pic:blipFill>
+                    <a:blip r:embed="rId14" cstate="print">
+                      <a:extLst>
+                        <a:ext uri="{28A0092B-C50C-407E-A947-70E740481C1C}">
+                          <a14:useLocalDpi xmlns:a14="http://schemas.microsoft.com/office/drawing/2010/main" val="0"/>
+                        </a:ext>
+                      </a:extLst>
+                    </a:blip>
+                    <a:srcRect/>
+                    <a:stretch>
+                      <a:fillRect/>
+                    </a:stretch>
+                  </pic:blipFill>
+                  <pic:spPr bwMode="auto">
+                    <a:xfrm>
+                      <a:off x="0" y="0"/>
+                      <a:ext cx="5748655" cy="4826635"/>
+                    </a:xfrm>
+                    <a:prstGeom prst="rect">
+                      <a:avLst/>
+                    </a:prstGeom>
+                    <a:noFill/>
+                    <a:ln>
+                      <a:noFill/>
+                    </a:ln>
+                  </pic:spPr>
+                </pic:pic>
+              </a:graphicData>
+            </a:graphic>
+          </wp:inline>
+        </w:drawing>
+      </w:r>
     </w:p>
     <w:p>
       <w:pPr>
         <w:spacing w:after="160" w:line="259" w:lineRule="auto"/>
         <w:jc w:val="left"/>
+        <w:sectPr>
+          <w:pgSz w:w="11906" w:h="16838"/>
+          <w:pgMar w:top="1417" w:right="1417" w:bottom="1417" w:left="1417" w:header="708" w:footer="708" w:gutter="0"/>
+          <w:cols w:space="708"/>
+          <w:docGrid w:linePitch="360"/>
+        </w:sectPr>
       </w:pPr>
       <w:r>
         <w:br w:type="page"/>
       </w:r>
-    </w:p>
-    <w:p>
-      <w:pPr>
-        <w:pStyle w:val="Heading3"/>
-      </w:pPr>
-      <w:bookmarkStart w:id="13" w:name="_Toc386296697"/>
-      <w:r>
-        <w:lastRenderedPageBreak/>
-        <w:t>3.1.3. P</w:t>
-      </w:r>
-      <w:r>
-        <w:t>regled dokumenata</w:t>
-      </w:r>
-      <w:bookmarkEnd w:id="13"/>
     </w:p>
     <w:p>
       <w:pPr>
         <w:spacing w:after="160" w:line="259" w:lineRule="auto"/>
         <w:jc w:val="left"/>
       </w:pPr>
-      <w:r>
-        <w:br w:type="page"/>
-      </w:r>
     </w:p>
     <w:p>
       <w:pPr>
         <w:pStyle w:val="Heading3"/>
       </w:pPr>
-      <w:bookmarkStart w:id="14" w:name="_Toc386296698"/>
-      <w:r>
-        <w:lastRenderedPageBreak/>
-        <w:t xml:space="preserve">3.1.4. </w:t>
-      </w:r>
-      <w:r>
-        <w:t>Upravljanje resursima</w:t>
-      </w:r>
-      <w:bookmarkEnd w:id="14"/>
+      <w:bookmarkStart w:id="11" w:name="_Toc386296696"/>
+      <w:r>
+        <w:t>3.1.2. Kreiranje dokumenata</w:t>
+      </w:r>
+      <w:bookmarkEnd w:id="11"/>
+    </w:p>
+    <w:p>
+      <w:r>
+        <w:rPr>
+          <w:noProof/>
+        </w:rPr>
+        <w:drawing>
+          <wp:inline distT="0" distB="0" distL="0" distR="0">
+            <wp:extent cx="5760720" cy="1245271"/>
+            <wp:effectExtent l="0" t="0" r="0" b="0"/>
+            <wp:docPr id="11" name="Picture 11" descr="C:\Users\Tomislav\Documents\GitHub\RepositoryTeam04\Projektna dokumentacija\Kreiranje dokumenta.png"/>
+            <wp:cNvGraphicFramePr>
+              <a:graphicFrameLocks xmlns:a="http://schemas.openxmlformats.org/drawingml/2006/main" noChangeAspect="1"/>
+            </wp:cNvGraphicFramePr>
+            <a:graphic xmlns:a="http://schemas.openxmlformats.org/drawingml/2006/main">
+              <a:graphicData uri="http://schemas.openxmlformats.org/drawingml/2006/picture">
+                <pic:pic xmlns:pic="http://schemas.openxmlformats.org/drawingml/2006/picture">
+                  <pic:nvPicPr>
+                    <pic:cNvPr id="0" name="Picture 6" descr="C:\Users\Tomislav\Documents\GitHub\RepositoryTeam04\Projektna dokumentacija\Kreiranje dokumenta.png"/>
+                    <pic:cNvPicPr>
+                      <a:picLocks noChangeAspect="1" noChangeArrowheads="1"/>
+                    </pic:cNvPicPr>
+                  </pic:nvPicPr>
+                  <pic:blipFill>
+                    <a:blip r:embed="rId15" cstate="print">
+                      <a:extLst>
+                        <a:ext uri="{28A0092B-C50C-407E-A947-70E740481C1C}">
+                          <a14:useLocalDpi xmlns:a14="http://schemas.microsoft.com/office/drawing/2010/main" val="0"/>
+                        </a:ext>
+                      </a:extLst>
+                    </a:blip>
+                    <a:srcRect/>
+                    <a:stretch>
+                      <a:fillRect/>
+                    </a:stretch>
+                  </pic:blipFill>
+                  <pic:spPr bwMode="auto">
+                    <a:xfrm>
+                      <a:off x="0" y="0"/>
+                      <a:ext cx="5760720" cy="1245271"/>
+                    </a:xfrm>
+                    <a:prstGeom prst="rect">
+                      <a:avLst/>
+                    </a:prstGeom>
+                    <a:noFill/>
+                    <a:ln>
+                      <a:noFill/>
+                    </a:ln>
+                  </pic:spPr>
+                </pic:pic>
+              </a:graphicData>
+            </a:graphic>
+          </wp:inline>
+        </w:drawing>
+      </w:r>
     </w:p>
     <w:p>
       <w:pPr>
         <w:spacing w:after="160" w:line="259" w:lineRule="auto"/>
         <w:jc w:val="left"/>
+        <w:sectPr>
+          <w:pgSz w:w="16838" w:h="11906" w:orient="landscape"/>
+          <w:pgMar w:top="1417" w:right="1417" w:bottom="1417" w:left="1417" w:header="708" w:footer="708" w:gutter="0"/>
+          <w:cols w:space="708"/>
+          <w:docGrid w:linePitch="360"/>
+        </w:sectPr>
       </w:pPr>
       <w:r>
         <w:br w:type="page"/>
       </w:r>
-    </w:p>
-    <w:p>
-      <w:pPr>
-        <w:pStyle w:val="Heading3"/>
-      </w:pPr>
-      <w:bookmarkStart w:id="15" w:name="_Toc386296699"/>
-      <w:r>
-        <w:lastRenderedPageBreak/>
-        <w:t xml:space="preserve">3.1.5. </w:t>
-      </w:r>
-      <w:r>
-        <w:t>Pregled resursa</w:t>
-      </w:r>
-      <w:bookmarkEnd w:id="15"/>
     </w:p>
     <w:p>
       <w:pPr>
@@ -5431,6 +5999,60 @@
         <w:jc w:val="left"/>
       </w:pPr>
       <w:r>
+        <w:rPr>
+          <w:noProof/>
+        </w:rPr>
+        <w:lastRenderedPageBreak/>
+        <w:drawing>
+          <wp:inline distT="0" distB="0" distL="0" distR="0">
+            <wp:extent cx="5064760" cy="8889365"/>
+            <wp:effectExtent l="0" t="0" r="2540" b="6985"/>
+            <wp:docPr id="12" name="Picture 12" descr="Kreiranje dokumenata"/>
+            <wp:cNvGraphicFramePr>
+              <a:graphicFrameLocks xmlns:a="http://schemas.openxmlformats.org/drawingml/2006/main" noChangeAspect="1"/>
+            </wp:cNvGraphicFramePr>
+            <a:graphic xmlns:a="http://schemas.openxmlformats.org/drawingml/2006/main">
+              <a:graphicData uri="http://schemas.openxmlformats.org/drawingml/2006/picture">
+                <pic:pic xmlns:pic="http://schemas.openxmlformats.org/drawingml/2006/picture">
+                  <pic:nvPicPr>
+                    <pic:cNvPr id="0" name="Picture 7" descr="Kreiranje dokumenata"/>
+                    <pic:cNvPicPr>
+                      <a:picLocks noChangeAspect="1" noChangeArrowheads="1"/>
+                    </pic:cNvPicPr>
+                  </pic:nvPicPr>
+                  <pic:blipFill>
+                    <a:blip r:embed="rId16" cstate="print">
+                      <a:extLst>
+                        <a:ext uri="{28A0092B-C50C-407E-A947-70E740481C1C}">
+                          <a14:useLocalDpi xmlns:a14="http://schemas.microsoft.com/office/drawing/2010/main" val="0"/>
+                        </a:ext>
+                      </a:extLst>
+                    </a:blip>
+                    <a:srcRect/>
+                    <a:stretch>
+                      <a:fillRect/>
+                    </a:stretch>
+                  </pic:blipFill>
+                  <pic:spPr bwMode="auto">
+                    <a:xfrm>
+                      <a:off x="0" y="0"/>
+                      <a:ext cx="5064760" cy="8889365"/>
+                    </a:xfrm>
+                    <a:prstGeom prst="rect">
+                      <a:avLst/>
+                    </a:prstGeom>
+                    <a:noFill/>
+                    <a:ln>
+                      <a:noFill/>
+                    </a:ln>
+                  </pic:spPr>
+                </pic:pic>
+              </a:graphicData>
+            </a:graphic>
+          </wp:inline>
+        </w:drawing>
+      </w:r>
+      <w:r>
         <w:br w:type="page"/>
       </w:r>
     </w:p>
@@ -5438,15 +6060,69 @@
       <w:pPr>
         <w:pStyle w:val="Heading3"/>
       </w:pPr>
-      <w:bookmarkStart w:id="16" w:name="_Toc386296700"/>
+      <w:bookmarkStart w:id="12" w:name="_Toc386296697"/>
       <w:r>
         <w:lastRenderedPageBreak/>
-        <w:t xml:space="preserve">3.1.6. </w:t>
-      </w:r>
-      <w:r>
-        <w:t>Slanje maila</w:t>
-      </w:r>
-      <w:bookmarkEnd w:id="16"/>
+        <w:t>3.1.3. Pregled dokumenata</w:t>
+      </w:r>
+      <w:bookmarkEnd w:id="12"/>
+    </w:p>
+    <w:p>
+      <w:r>
+        <w:rPr>
+          <w:noProof/>
+        </w:rPr>
+        <w:drawing>
+          <wp:inline distT="0" distB="0" distL="0" distR="0">
+            <wp:extent cx="5760720" cy="1669520"/>
+            <wp:effectExtent l="0" t="0" r="0" b="6985"/>
+            <wp:docPr id="19" name="Picture 19" descr="C:\Users\Tomislav\vpworkspace\Kreiranje dokumenta.png"/>
+            <wp:cNvGraphicFramePr>
+              <a:graphicFrameLocks xmlns:a="http://schemas.openxmlformats.org/drawingml/2006/main" noChangeAspect="1"/>
+            </wp:cNvGraphicFramePr>
+            <a:graphic xmlns:a="http://schemas.openxmlformats.org/drawingml/2006/main">
+              <a:graphicData uri="http://schemas.openxmlformats.org/drawingml/2006/picture">
+                <pic:pic xmlns:pic="http://schemas.openxmlformats.org/drawingml/2006/picture">
+                  <pic:nvPicPr>
+                    <pic:cNvPr id="0" name="Picture 17" descr="C:\Users\Tomislav\vpworkspace\Kreiranje dokumenta.png"/>
+                    <pic:cNvPicPr>
+                      <a:picLocks noChangeAspect="1" noChangeArrowheads="1"/>
+                    </pic:cNvPicPr>
+                  </pic:nvPicPr>
+                  <pic:blipFill>
+                    <a:blip r:embed="rId17" cstate="print">
+                      <a:extLst>
+                        <a:ext uri="{28A0092B-C50C-407E-A947-70E740481C1C}">
+                          <a14:useLocalDpi xmlns:a14="http://schemas.microsoft.com/office/drawing/2010/main" val="0"/>
+                        </a:ext>
+                      </a:extLst>
+                    </a:blip>
+                    <a:srcRect/>
+                    <a:stretch>
+                      <a:fillRect/>
+                    </a:stretch>
+                  </pic:blipFill>
+                  <pic:spPr bwMode="auto">
+                    <a:xfrm>
+                      <a:off x="0" y="0"/>
+                      <a:ext cx="5760720" cy="1669520"/>
+                    </a:xfrm>
+                    <a:prstGeom prst="rect">
+                      <a:avLst/>
+                    </a:prstGeom>
+                    <a:noFill/>
+                    <a:ln>
+                      <a:noFill/>
+                    </a:ln>
+                  </pic:spPr>
+                </pic:pic>
+              </a:graphicData>
+            </a:graphic>
+          </wp:inline>
+        </w:drawing>
+      </w:r>
+      <w:bookmarkStart w:id="13" w:name="_GoBack"/>
+      <w:bookmarkEnd w:id="13"/>
     </w:p>
     <w:p>
       <w:pPr>
@@ -5454,22 +6130,59 @@
         <w:jc w:val="left"/>
       </w:pPr>
       <w:r>
-        <w:br w:type="page"/>
-      </w:r>
-    </w:p>
-    <w:p>
-      <w:pPr>
-        <w:pStyle w:val="Heading3"/>
-      </w:pPr>
-      <w:bookmarkStart w:id="17" w:name="_Toc386296701"/>
-      <w:r>
+        <w:rPr>
+          <w:noProof/>
+        </w:rPr>
         <w:lastRenderedPageBreak/>
-        <w:t xml:space="preserve">3.1.7. </w:t>
-      </w:r>
-      <w:r>
-        <w:t>Kreiranje izvještaja</w:t>
-      </w:r>
-      <w:bookmarkEnd w:id="17"/>
+        <w:drawing>
+          <wp:inline distT="0" distB="0" distL="0" distR="0">
+            <wp:extent cx="5756910" cy="7418705"/>
+            <wp:effectExtent l="0" t="0" r="0" b="0"/>
+            <wp:docPr id="14" name="Picture 14" descr="Pregled dokumenata"/>
+            <wp:cNvGraphicFramePr>
+              <a:graphicFrameLocks xmlns:a="http://schemas.openxmlformats.org/drawingml/2006/main" noChangeAspect="1"/>
+            </wp:cNvGraphicFramePr>
+            <a:graphic xmlns:a="http://schemas.openxmlformats.org/drawingml/2006/main">
+              <a:graphicData uri="http://schemas.openxmlformats.org/drawingml/2006/picture">
+                <pic:pic xmlns:pic="http://schemas.openxmlformats.org/drawingml/2006/picture">
+                  <pic:nvPicPr>
+                    <pic:cNvPr id="0" name="Picture 10" descr="Pregled dokumenata"/>
+                    <pic:cNvPicPr>
+                      <a:picLocks noChangeAspect="1" noChangeArrowheads="1"/>
+                    </pic:cNvPicPr>
+                  </pic:nvPicPr>
+                  <pic:blipFill>
+                    <a:blip r:embed="rId18" cstate="print">
+                      <a:extLst>
+                        <a:ext uri="{28A0092B-C50C-407E-A947-70E740481C1C}">
+                          <a14:useLocalDpi xmlns:a14="http://schemas.microsoft.com/office/drawing/2010/main" val="0"/>
+                        </a:ext>
+                      </a:extLst>
+                    </a:blip>
+                    <a:srcRect/>
+                    <a:stretch>
+                      <a:fillRect/>
+                    </a:stretch>
+                  </pic:blipFill>
+                  <pic:spPr bwMode="auto">
+                    <a:xfrm>
+                      <a:off x="0" y="0"/>
+                      <a:ext cx="5756910" cy="7418705"/>
+                    </a:xfrm>
+                    <a:prstGeom prst="rect">
+                      <a:avLst/>
+                    </a:prstGeom>
+                    <a:noFill/>
+                    <a:ln>
+                      <a:noFill/>
+                    </a:ln>
+                  </pic:spPr>
+                </pic:pic>
+              </a:graphicData>
+            </a:graphic>
+          </wp:inline>
+        </w:drawing>
+      </w:r>
     </w:p>
     <w:p>
       <w:pPr>
@@ -5484,15 +6197,12 @@
       <w:pPr>
         <w:pStyle w:val="Heading3"/>
       </w:pPr>
-      <w:bookmarkStart w:id="18" w:name="_Toc386296702"/>
+      <w:bookmarkStart w:id="14" w:name="_Toc386296698"/>
       <w:r>
         <w:lastRenderedPageBreak/>
-        <w:t xml:space="preserve">3.1.8. </w:t>
-      </w:r>
-      <w:r>
-        <w:t>Obavijest o manjku zaliha</w:t>
-      </w:r>
-      <w:bookmarkEnd w:id="18"/>
+        <w:t>3.1.4. Upravljanje resursima</w:t>
+      </w:r>
+      <w:bookmarkEnd w:id="14"/>
     </w:p>
     <w:p>
       <w:pPr>
@@ -5507,15 +6217,123 @@
       <w:pPr>
         <w:pStyle w:val="Heading3"/>
       </w:pPr>
-      <w:bookmarkStart w:id="19" w:name="_Toc386296703"/>
+      <w:bookmarkStart w:id="15" w:name="_Toc386296699"/>
       <w:r>
         <w:lastRenderedPageBreak/>
-        <w:t xml:space="preserve">3.1.9. </w:t>
-      </w:r>
-      <w:r>
-        <w:t>Korištenje pomoći(„F1“)</w:t>
-      </w:r>
-      <w:bookmarkEnd w:id="19"/>
+        <w:t>3.1.5. Pregled resursa</w:t>
+      </w:r>
+      <w:bookmarkEnd w:id="15"/>
+    </w:p>
+    <w:p>
+      <w:r>
+        <w:rPr>
+          <w:noProof/>
+        </w:rPr>
+        <w:drawing>
+          <wp:inline distT="0" distB="0" distL="0" distR="0">
+            <wp:extent cx="5760720" cy="1225216"/>
+            <wp:effectExtent l="0" t="0" r="0" b="0"/>
+            <wp:docPr id="17" name="Picture 17" descr="C:\Users\Tomislav\Documents\GitHub\RepositoryTeam04\Projektna dokumentacija\Pretraživanje resursa_akcijski.png"/>
+            <wp:cNvGraphicFramePr>
+              <a:graphicFrameLocks xmlns:a="http://schemas.openxmlformats.org/drawingml/2006/main" noChangeAspect="1"/>
+            </wp:cNvGraphicFramePr>
+            <a:graphic xmlns:a="http://schemas.openxmlformats.org/drawingml/2006/main">
+              <a:graphicData uri="http://schemas.openxmlformats.org/drawingml/2006/picture">
+                <pic:pic xmlns:pic="http://schemas.openxmlformats.org/drawingml/2006/picture">
+                  <pic:nvPicPr>
+                    <pic:cNvPr id="0" name="Picture 15" descr="C:\Users\Tomislav\Documents\GitHub\RepositoryTeam04\Projektna dokumentacija\Pretraživanje resursa_akcijski.png"/>
+                    <pic:cNvPicPr>
+                      <a:picLocks noChangeAspect="1" noChangeArrowheads="1"/>
+                    </pic:cNvPicPr>
+                  </pic:nvPicPr>
+                  <pic:blipFill>
+                    <a:blip r:embed="rId19" cstate="print">
+                      <a:extLst>
+                        <a:ext uri="{28A0092B-C50C-407E-A947-70E740481C1C}">
+                          <a14:useLocalDpi xmlns:a14="http://schemas.microsoft.com/office/drawing/2010/main" val="0"/>
+                        </a:ext>
+                      </a:extLst>
+                    </a:blip>
+                    <a:srcRect/>
+                    <a:stretch>
+                      <a:fillRect/>
+                    </a:stretch>
+                  </pic:blipFill>
+                  <pic:spPr bwMode="auto">
+                    <a:xfrm>
+                      <a:off x="0" y="0"/>
+                      <a:ext cx="5760720" cy="1225216"/>
+                    </a:xfrm>
+                    <a:prstGeom prst="rect">
+                      <a:avLst/>
+                    </a:prstGeom>
+                    <a:noFill/>
+                    <a:ln>
+                      <a:noFill/>
+                    </a:ln>
+                  </pic:spPr>
+                </pic:pic>
+              </a:graphicData>
+            </a:graphic>
+          </wp:inline>
+        </w:drawing>
+      </w:r>
+    </w:p>
+    <w:p>
+      <w:r>
+        <w:rPr>
+          <w:noProof/>
+        </w:rPr>
+        <w:lastRenderedPageBreak/>
+        <w:drawing>
+          <wp:inline distT="0" distB="0" distL="0" distR="0">
+            <wp:extent cx="5760720" cy="7440979"/>
+            <wp:effectExtent l="0" t="0" r="0" b="7620"/>
+            <wp:docPr id="18" name="Picture 18" descr="C:\Users\Tomislav\Documents\GitHub\RepositoryTeam04\Projektna dokumentacija\Pregled resursa_sljez.png"/>
+            <wp:cNvGraphicFramePr>
+              <a:graphicFrameLocks xmlns:a="http://schemas.openxmlformats.org/drawingml/2006/main" noChangeAspect="1"/>
+            </wp:cNvGraphicFramePr>
+            <a:graphic xmlns:a="http://schemas.openxmlformats.org/drawingml/2006/main">
+              <a:graphicData uri="http://schemas.openxmlformats.org/drawingml/2006/picture">
+                <pic:pic xmlns:pic="http://schemas.openxmlformats.org/drawingml/2006/picture">
+                  <pic:nvPicPr>
+                    <pic:cNvPr id="0" name="Picture 16" descr="C:\Users\Tomislav\Documents\GitHub\RepositoryTeam04\Projektna dokumentacija\Pregled resursa_sljez.png"/>
+                    <pic:cNvPicPr>
+                      <a:picLocks noChangeAspect="1" noChangeArrowheads="1"/>
+                    </pic:cNvPicPr>
+                  </pic:nvPicPr>
+                  <pic:blipFill>
+                    <a:blip r:embed="rId20" cstate="print">
+                      <a:extLst>
+                        <a:ext uri="{28A0092B-C50C-407E-A947-70E740481C1C}">
+                          <a14:useLocalDpi xmlns:a14="http://schemas.microsoft.com/office/drawing/2010/main" val="0"/>
+                        </a:ext>
+                      </a:extLst>
+                    </a:blip>
+                    <a:srcRect/>
+                    <a:stretch>
+                      <a:fillRect/>
+                    </a:stretch>
+                  </pic:blipFill>
+                  <pic:spPr bwMode="auto">
+                    <a:xfrm>
+                      <a:off x="0" y="0"/>
+                      <a:ext cx="5760720" cy="7440979"/>
+                    </a:xfrm>
+                    <a:prstGeom prst="rect">
+                      <a:avLst/>
+                    </a:prstGeom>
+                    <a:noFill/>
+                    <a:ln>
+                      <a:noFill/>
+                    </a:ln>
+                  </pic:spPr>
+                </pic:pic>
+              </a:graphicData>
+            </a:graphic>
+          </wp:inline>
+        </w:drawing>
+      </w:r>
     </w:p>
     <w:p>
       <w:pPr>
@@ -5528,6 +6346,86 @@
     </w:p>
     <w:p>
       <w:pPr>
+        <w:pStyle w:val="Heading3"/>
+      </w:pPr>
+      <w:bookmarkStart w:id="16" w:name="_Toc386296700"/>
+      <w:r>
+        <w:lastRenderedPageBreak/>
+        <w:t>3.1.6. Slanje maila</w:t>
+      </w:r>
+      <w:bookmarkEnd w:id="16"/>
+    </w:p>
+    <w:p>
+      <w:pPr>
+        <w:spacing w:after="160" w:line="259" w:lineRule="auto"/>
+        <w:jc w:val="left"/>
+      </w:pPr>
+      <w:r>
+        <w:br w:type="page"/>
+      </w:r>
+    </w:p>
+    <w:p>
+      <w:pPr>
+        <w:pStyle w:val="Heading3"/>
+      </w:pPr>
+      <w:bookmarkStart w:id="17" w:name="_Toc386296701"/>
+      <w:r>
+        <w:lastRenderedPageBreak/>
+        <w:t>3.1.7. Kreiranje izvještaja</w:t>
+      </w:r>
+      <w:bookmarkEnd w:id="17"/>
+    </w:p>
+    <w:p>
+      <w:pPr>
+        <w:spacing w:after="160" w:line="259" w:lineRule="auto"/>
+        <w:jc w:val="left"/>
+      </w:pPr>
+      <w:r>
+        <w:br w:type="page"/>
+      </w:r>
+    </w:p>
+    <w:p>
+      <w:pPr>
+        <w:pStyle w:val="Heading3"/>
+      </w:pPr>
+      <w:bookmarkStart w:id="18" w:name="_Toc386296702"/>
+      <w:r>
+        <w:lastRenderedPageBreak/>
+        <w:t>3.1.8. Obavijest o manjku zaliha</w:t>
+      </w:r>
+      <w:bookmarkEnd w:id="18"/>
+    </w:p>
+    <w:p>
+      <w:pPr>
+        <w:spacing w:after="160" w:line="259" w:lineRule="auto"/>
+        <w:jc w:val="left"/>
+      </w:pPr>
+      <w:r>
+        <w:br w:type="page"/>
+      </w:r>
+    </w:p>
+    <w:p>
+      <w:pPr>
+        <w:pStyle w:val="Heading3"/>
+      </w:pPr>
+      <w:bookmarkStart w:id="19" w:name="_Toc386296703"/>
+      <w:r>
+        <w:lastRenderedPageBreak/>
+        <w:t>3.1.9. Korištenje pomoći(„F1“)</w:t>
+      </w:r>
+      <w:bookmarkEnd w:id="19"/>
+    </w:p>
+    <w:p>
+      <w:pPr>
+        <w:spacing w:after="160" w:line="259" w:lineRule="auto"/>
+        <w:jc w:val="left"/>
+      </w:pPr>
+      <w:r>
+        <w:br w:type="page"/>
+      </w:r>
+    </w:p>
+    <w:p>
+      <w:pPr>
         <w:pStyle w:val="Heading1"/>
       </w:pPr>
       <w:bookmarkStart w:id="20" w:name="_Toc386296704"/>
@@ -5537,14 +6435,1243 @@
       </w:r>
       <w:bookmarkEnd w:id="20"/>
     </w:p>
-    <w:p>
-      <w:pPr>
-        <w:rPr>
-          <w:rFonts w:asciiTheme="majorHAnsi" w:eastAsiaTheme="majorEastAsia" w:hAnsiTheme="majorHAnsi" w:cstheme="majorBidi"/>
-          <w:color w:val="2E74B5" w:themeColor="accent1" w:themeShade="BF"/>
-          <w:sz w:val="32"/>
-          <w:szCs w:val="32"/>
-        </w:rPr>
+    <w:p/>
+    <w:p>
+      <w:r>
+        <w:rPr>
+          <w:rFonts w:cs="Times New Roman"/>
+          <w:b/>
+          <w:noProof/>
+          <w:sz w:val="36"/>
+          <w:szCs w:val="36"/>
+        </w:rPr>
+        <w:drawing>
+          <wp:anchor distT="0" distB="0" distL="114300" distR="114300" simplePos="0" relativeHeight="251662336" behindDoc="0" locked="0" layoutInCell="1" allowOverlap="1" wp14:anchorId="153B6638" wp14:editId="22CD1FE7">
+            <wp:simplePos x="0" y="0"/>
+            <wp:positionH relativeFrom="column">
+              <wp:posOffset>-559435</wp:posOffset>
+            </wp:positionH>
+            <wp:positionV relativeFrom="paragraph">
+              <wp:posOffset>325120</wp:posOffset>
+            </wp:positionV>
+            <wp:extent cx="7212330" cy="6687820"/>
+            <wp:effectExtent l="19050" t="0" r="7620" b="0"/>
+            <wp:wrapThrough wrapText="bothSides">
+              <wp:wrapPolygon edited="0">
+                <wp:start x="-57" y="0"/>
+                <wp:lineTo x="-57" y="21534"/>
+                <wp:lineTo x="21623" y="21534"/>
+                <wp:lineTo x="21623" y="0"/>
+                <wp:lineTo x="-57" y="0"/>
+              </wp:wrapPolygon>
+            </wp:wrapThrough>
+            <wp:docPr id="7" name="Picture 7" descr="C:\Users\Hoc\Desktop\PROJEKT\ERA.png"/>
+            <wp:cNvGraphicFramePr>
+              <a:graphicFrameLocks xmlns:a="http://schemas.openxmlformats.org/drawingml/2006/main" noChangeAspect="1"/>
+            </wp:cNvGraphicFramePr>
+            <a:graphic xmlns:a="http://schemas.openxmlformats.org/drawingml/2006/main">
+              <a:graphicData uri="http://schemas.openxmlformats.org/drawingml/2006/picture">
+                <pic:pic xmlns:pic="http://schemas.openxmlformats.org/drawingml/2006/picture">
+                  <pic:nvPicPr>
+                    <pic:cNvPr id="0" name="Picture 1" descr="C:\Users\Hoc\Desktop\PROJEKT\ERA.png"/>
+                    <pic:cNvPicPr>
+                      <a:picLocks noChangeAspect="1" noChangeArrowheads="1"/>
+                    </pic:cNvPicPr>
+                  </pic:nvPicPr>
+                  <pic:blipFill>
+                    <a:blip r:embed="rId21"/>
+                    <a:srcRect/>
+                    <a:stretch>
+                      <a:fillRect/>
+                    </a:stretch>
+                  </pic:blipFill>
+                  <pic:spPr bwMode="auto">
+                    <a:xfrm>
+                      <a:off x="0" y="0"/>
+                      <a:ext cx="7212330" cy="6687820"/>
+                    </a:xfrm>
+                    <a:prstGeom prst="rect">
+                      <a:avLst/>
+                    </a:prstGeom>
+                    <a:noFill/>
+                    <a:ln w="9525">
+                      <a:noFill/>
+                      <a:miter lim="800000"/>
+                      <a:headEnd/>
+                      <a:tailEnd/>
+                    </a:ln>
+                  </pic:spPr>
+                </pic:pic>
+              </a:graphicData>
+            </a:graphic>
+          </wp:anchor>
+        </w:drawing>
+      </w:r>
+    </w:p>
+    <w:p>
+      <w:r>
+        <w:br w:type="page"/>
+      </w:r>
+    </w:p>
+    <w:p>
+      <w:r>
+        <w:lastRenderedPageBreak/>
+        <w:t>4.1. Relacijski model podataka</w:t>
+      </w:r>
+    </w:p>
+    <w:p>
+      <w:pPr>
+        <w:spacing w:line="480" w:lineRule="auto"/>
+        <w:ind w:firstLine="708"/>
+        <w:rPr>
+          <w:rFonts w:cs="Times New Roman"/>
+          <w:szCs w:val="24"/>
+        </w:rPr>
+      </w:pPr>
+      <w:r>
+        <w:rPr>
+          <w:rFonts w:cs="Times New Roman"/>
+          <w:b/>
+          <w:szCs w:val="24"/>
+        </w:rPr>
+        <w:t>Legenda</w:t>
+      </w:r>
+      <w:r>
+        <w:rPr>
+          <w:rFonts w:cs="Times New Roman"/>
+          <w:szCs w:val="24"/>
+        </w:rPr>
+        <w:t xml:space="preserve">:  </w:t>
+      </w:r>
+      <w:r>
+        <w:rPr>
+          <w:rFonts w:cs="Times New Roman"/>
+          <w:szCs w:val="24"/>
+          <w:u w:val="single"/>
+        </w:rPr>
+        <w:t>podcrtano</w:t>
+      </w:r>
+      <w:r>
+        <w:rPr>
+          <w:rFonts w:cs="Times New Roman"/>
+          <w:szCs w:val="24"/>
+        </w:rPr>
+        <w:t xml:space="preserve"> - primarni ključ,   </w:t>
+      </w:r>
+      <w:r>
+        <w:rPr>
+          <w:rFonts w:cs="Times New Roman"/>
+          <w:szCs w:val="24"/>
+          <w:highlight w:val="yellow"/>
+        </w:rPr>
+        <w:t>osjenčano</w:t>
+      </w:r>
+      <w:r>
+        <w:rPr>
+          <w:rFonts w:cs="Times New Roman"/>
+          <w:szCs w:val="24"/>
+        </w:rPr>
+        <w:t xml:space="preserve"> - vanjski ključ</w:t>
+      </w:r>
+    </w:p>
+    <w:p>
+      <w:pPr>
+        <w:spacing w:line="480" w:lineRule="auto"/>
+        <w:rPr>
+          <w:rFonts w:cs="Times New Roman"/>
+          <w:szCs w:val="24"/>
+        </w:rPr>
+      </w:pPr>
+      <w:r>
+        <w:rPr>
+          <w:rFonts w:cs="Times New Roman"/>
+          <w:b/>
+          <w:szCs w:val="24"/>
+        </w:rPr>
+        <w:t>korisnici</w:t>
+      </w:r>
+      <w:r>
+        <w:rPr>
+          <w:rFonts w:cs="Times New Roman"/>
+          <w:b/>
+          <w:szCs w:val="24"/>
+        </w:rPr>
+        <w:t xml:space="preserve"> </w:t>
+      </w:r>
+      <w:r>
+        <w:rPr>
+          <w:rFonts w:cs="Times New Roman"/>
+          <w:szCs w:val="24"/>
+        </w:rPr>
+        <w:t>(</w:t>
+      </w:r>
+      <w:proofErr w:type="spellStart"/>
+      <w:r>
+        <w:rPr>
+          <w:rFonts w:cs="Times New Roman"/>
+          <w:szCs w:val="24"/>
+          <w:u w:val="single"/>
+        </w:rPr>
+        <w:t>id_korisnik</w:t>
+      </w:r>
+      <w:proofErr w:type="spellEnd"/>
+      <w:r>
+        <w:rPr>
+          <w:rFonts w:cs="Times New Roman"/>
+          <w:szCs w:val="24"/>
+        </w:rPr>
+        <w:t>, ime, prezime,</w:t>
+      </w:r>
+      <w:r>
+        <w:rPr>
+          <w:rFonts w:cs="Times New Roman"/>
+          <w:szCs w:val="24"/>
+        </w:rPr>
+        <w:t xml:space="preserve"> lozinka, </w:t>
+      </w:r>
+      <w:proofErr w:type="spellStart"/>
+      <w:r>
+        <w:rPr>
+          <w:rFonts w:cs="Times New Roman"/>
+          <w:szCs w:val="24"/>
+        </w:rPr>
+        <w:t>ziro_racun</w:t>
+      </w:r>
+      <w:proofErr w:type="spellEnd"/>
+      <w:r>
+        <w:rPr>
+          <w:rFonts w:cs="Times New Roman"/>
+          <w:szCs w:val="24"/>
+        </w:rPr>
+        <w:t xml:space="preserve">, </w:t>
+      </w:r>
+      <w:proofErr w:type="spellStart"/>
+      <w:r>
+        <w:rPr>
+          <w:rFonts w:cs="Times New Roman"/>
+          <w:szCs w:val="24"/>
+        </w:rPr>
+        <w:t>tel_broj</w:t>
+      </w:r>
+      <w:proofErr w:type="spellEnd"/>
+      <w:r>
+        <w:rPr>
+          <w:rFonts w:cs="Times New Roman"/>
+          <w:szCs w:val="24"/>
+        </w:rPr>
+        <w:t>, e-mail,</w:t>
+      </w:r>
+      <w:r>
+        <w:rPr>
+          <w:rFonts w:cs="Times New Roman"/>
+          <w:szCs w:val="24"/>
+        </w:rPr>
+        <w:t xml:space="preserve"> </w:t>
+      </w:r>
+      <w:proofErr w:type="spellStart"/>
+      <w:r>
+        <w:rPr>
+          <w:rFonts w:cs="Times New Roman"/>
+          <w:szCs w:val="24"/>
+          <w:highlight w:val="yellow"/>
+        </w:rPr>
+        <w:t>prava_id_prava</w:t>
+      </w:r>
+      <w:proofErr w:type="spellEnd"/>
+      <w:r>
+        <w:rPr>
+          <w:rFonts w:cs="Times New Roman"/>
+          <w:szCs w:val="24"/>
+        </w:rPr>
+        <w:t xml:space="preserve"> )</w:t>
+      </w:r>
+    </w:p>
+    <w:p>
+      <w:pPr>
+        <w:spacing w:line="480" w:lineRule="auto"/>
+        <w:rPr>
+          <w:rFonts w:cs="Times New Roman"/>
+          <w:szCs w:val="24"/>
+        </w:rPr>
+      </w:pPr>
+      <w:r>
+        <w:rPr>
+          <w:rFonts w:cs="Times New Roman"/>
+          <w:b/>
+          <w:szCs w:val="24"/>
+        </w:rPr>
+        <w:t>prava</w:t>
+      </w:r>
+      <w:r>
+        <w:rPr>
+          <w:rFonts w:cs="Times New Roman"/>
+          <w:szCs w:val="24"/>
+        </w:rPr>
+        <w:t xml:space="preserve"> </w:t>
+      </w:r>
+      <w:r>
+        <w:rPr>
+          <w:rFonts w:cs="Times New Roman"/>
+          <w:szCs w:val="24"/>
+        </w:rPr>
+        <w:t>(</w:t>
+      </w:r>
+      <w:proofErr w:type="spellStart"/>
+      <w:r>
+        <w:rPr>
+          <w:rFonts w:cs="Times New Roman"/>
+          <w:szCs w:val="24"/>
+          <w:u w:val="single"/>
+        </w:rPr>
+        <w:t>id_prava</w:t>
+      </w:r>
+      <w:proofErr w:type="spellEnd"/>
+      <w:r>
+        <w:rPr>
+          <w:rFonts w:cs="Times New Roman"/>
+          <w:szCs w:val="24"/>
+        </w:rPr>
+        <w:t>, naziv )</w:t>
+      </w:r>
+    </w:p>
+    <w:p>
+      <w:pPr>
+        <w:spacing w:line="480" w:lineRule="auto"/>
+        <w:rPr>
+          <w:rFonts w:cs="Times New Roman"/>
+          <w:szCs w:val="24"/>
+        </w:rPr>
+      </w:pPr>
+      <w:proofErr w:type="spellStart"/>
+      <w:r>
+        <w:rPr>
+          <w:rFonts w:cs="Times New Roman"/>
+          <w:b/>
+          <w:szCs w:val="24"/>
+        </w:rPr>
+        <w:t>poslovni_partner</w:t>
+      </w:r>
+      <w:proofErr w:type="spellEnd"/>
+      <w:r>
+        <w:rPr>
+          <w:rFonts w:cs="Times New Roman"/>
+          <w:b/>
+          <w:szCs w:val="24"/>
+        </w:rPr>
+        <w:t xml:space="preserve"> </w:t>
+      </w:r>
+      <w:r>
+        <w:rPr>
+          <w:rFonts w:cs="Times New Roman"/>
+          <w:szCs w:val="24"/>
+        </w:rPr>
+        <w:t>(</w:t>
+      </w:r>
+      <w:proofErr w:type="spellStart"/>
+      <w:r>
+        <w:rPr>
+          <w:rFonts w:cs="Times New Roman"/>
+          <w:szCs w:val="24"/>
+          <w:u w:val="single"/>
+        </w:rPr>
+        <w:t>id_</w:t>
+      </w:r>
+      <w:r>
+        <w:rPr>
+          <w:rFonts w:cs="Times New Roman"/>
+          <w:szCs w:val="24"/>
+          <w:u w:val="single"/>
+        </w:rPr>
+        <w:t>poslovni_partner</w:t>
+      </w:r>
+      <w:proofErr w:type="spellEnd"/>
+      <w:r>
+        <w:rPr>
+          <w:rFonts w:cs="Times New Roman"/>
+          <w:szCs w:val="24"/>
+        </w:rPr>
+        <w:t>, ime, prezime,</w:t>
+      </w:r>
+      <w:r>
+        <w:rPr>
+          <w:rFonts w:cs="Times New Roman"/>
+          <w:szCs w:val="24"/>
+        </w:rPr>
+        <w:t xml:space="preserve"> </w:t>
+      </w:r>
+      <w:proofErr w:type="spellStart"/>
+      <w:r>
+        <w:rPr>
+          <w:rFonts w:cs="Times New Roman"/>
+          <w:szCs w:val="24"/>
+        </w:rPr>
+        <w:t>ziro_racun</w:t>
+      </w:r>
+      <w:proofErr w:type="spellEnd"/>
+      <w:r>
+        <w:rPr>
+          <w:rFonts w:cs="Times New Roman"/>
+          <w:szCs w:val="24"/>
+        </w:rPr>
+        <w:t xml:space="preserve">, </w:t>
+      </w:r>
+      <w:proofErr w:type="spellStart"/>
+      <w:r>
+        <w:rPr>
+          <w:rFonts w:cs="Times New Roman"/>
+          <w:szCs w:val="24"/>
+        </w:rPr>
+        <w:t>tel_broj</w:t>
+      </w:r>
+      <w:proofErr w:type="spellEnd"/>
+      <w:r>
+        <w:rPr>
+          <w:rFonts w:cs="Times New Roman"/>
+          <w:szCs w:val="24"/>
+        </w:rPr>
+        <w:t xml:space="preserve">, e-mail </w:t>
+      </w:r>
+      <w:r>
+        <w:rPr>
+          <w:rFonts w:cs="Times New Roman"/>
+          <w:szCs w:val="24"/>
+        </w:rPr>
+        <w:t>)</w:t>
+      </w:r>
+    </w:p>
+    <w:p>
+      <w:pPr>
+        <w:spacing w:line="480" w:lineRule="auto"/>
+        <w:rPr>
+          <w:rFonts w:cs="Times New Roman"/>
+          <w:szCs w:val="24"/>
+        </w:rPr>
+      </w:pPr>
+      <w:r>
+        <w:rPr>
+          <w:rFonts w:cs="Times New Roman"/>
+          <w:b/>
+          <w:szCs w:val="24"/>
+        </w:rPr>
+        <w:t>artikli</w:t>
+      </w:r>
+      <w:r>
+        <w:rPr>
+          <w:rFonts w:cs="Times New Roman"/>
+          <w:szCs w:val="24"/>
+        </w:rPr>
+        <w:t xml:space="preserve"> </w:t>
+      </w:r>
+      <w:r>
+        <w:rPr>
+          <w:rFonts w:cs="Times New Roman"/>
+          <w:szCs w:val="24"/>
+        </w:rPr>
+        <w:t>(</w:t>
+      </w:r>
+      <w:proofErr w:type="spellStart"/>
+      <w:r>
+        <w:rPr>
+          <w:rFonts w:cs="Times New Roman"/>
+          <w:szCs w:val="24"/>
+          <w:u w:val="single"/>
+        </w:rPr>
+        <w:t>id_artikli</w:t>
+      </w:r>
+      <w:proofErr w:type="spellEnd"/>
+      <w:r>
+        <w:rPr>
+          <w:rFonts w:cs="Times New Roman"/>
+          <w:szCs w:val="24"/>
+        </w:rPr>
+        <w:t xml:space="preserve">, </w:t>
+      </w:r>
+      <w:proofErr w:type="spellStart"/>
+      <w:r>
+        <w:rPr>
+          <w:rFonts w:cs="Times New Roman"/>
+          <w:szCs w:val="24"/>
+        </w:rPr>
+        <w:t>kolicina</w:t>
+      </w:r>
+      <w:proofErr w:type="spellEnd"/>
+      <w:r>
+        <w:rPr>
+          <w:rFonts w:cs="Times New Roman"/>
+          <w:szCs w:val="24"/>
+        </w:rPr>
+        <w:t xml:space="preserve">, naziv, </w:t>
+      </w:r>
+      <w:proofErr w:type="spellStart"/>
+      <w:r>
+        <w:rPr>
+          <w:rFonts w:cs="Times New Roman"/>
+          <w:szCs w:val="24"/>
+          <w:highlight w:val="yellow"/>
+        </w:rPr>
+        <w:t>vrsta_artikla_id_vrsta_artikla</w:t>
+      </w:r>
+      <w:proofErr w:type="spellEnd"/>
+      <w:r>
+        <w:rPr>
+          <w:rFonts w:cs="Times New Roman"/>
+          <w:szCs w:val="24"/>
+        </w:rPr>
+        <w:t xml:space="preserve"> )</w:t>
+      </w:r>
+    </w:p>
+    <w:p>
+      <w:pPr>
+        <w:spacing w:line="480" w:lineRule="auto"/>
+        <w:rPr>
+          <w:rFonts w:cs="Times New Roman"/>
+          <w:szCs w:val="24"/>
+        </w:rPr>
+      </w:pPr>
+      <w:proofErr w:type="spellStart"/>
+      <w:r>
+        <w:rPr>
+          <w:rFonts w:cs="Times New Roman"/>
+          <w:b/>
+          <w:szCs w:val="24"/>
+        </w:rPr>
+        <w:t>vrsta_artikla</w:t>
+      </w:r>
+      <w:proofErr w:type="spellEnd"/>
+      <w:r>
+        <w:rPr>
+          <w:rFonts w:cs="Times New Roman"/>
+          <w:szCs w:val="24"/>
+        </w:rPr>
+        <w:t xml:space="preserve"> </w:t>
+      </w:r>
+      <w:r>
+        <w:rPr>
+          <w:rFonts w:cs="Times New Roman"/>
+          <w:szCs w:val="24"/>
+        </w:rPr>
+        <w:t>(</w:t>
+      </w:r>
+      <w:proofErr w:type="spellStart"/>
+      <w:r>
+        <w:rPr>
+          <w:rFonts w:cs="Times New Roman"/>
+          <w:szCs w:val="24"/>
+          <w:u w:val="single"/>
+        </w:rPr>
+        <w:t>id_vrsta_artikla</w:t>
+      </w:r>
+      <w:proofErr w:type="spellEnd"/>
+      <w:r>
+        <w:rPr>
+          <w:rFonts w:cs="Times New Roman"/>
+          <w:szCs w:val="24"/>
+        </w:rPr>
+        <w:t>, naziv )</w:t>
+      </w:r>
+    </w:p>
+    <w:p>
+      <w:pPr>
+        <w:spacing w:line="480" w:lineRule="auto"/>
+        <w:rPr>
+          <w:rFonts w:cs="Times New Roman"/>
+          <w:szCs w:val="24"/>
+        </w:rPr>
+      </w:pPr>
+      <w:r>
+        <w:rPr>
+          <w:rFonts w:cs="Times New Roman"/>
+          <w:b/>
+          <w:szCs w:val="24"/>
+        </w:rPr>
+        <w:t>oprema</w:t>
+      </w:r>
+      <w:r>
+        <w:rPr>
+          <w:rFonts w:cs="Times New Roman"/>
+          <w:szCs w:val="24"/>
+        </w:rPr>
+        <w:t xml:space="preserve"> </w:t>
+      </w:r>
+      <w:r>
+        <w:rPr>
+          <w:rFonts w:cs="Times New Roman"/>
+          <w:szCs w:val="24"/>
+        </w:rPr>
+        <w:t>(</w:t>
+      </w:r>
+      <w:proofErr w:type="spellStart"/>
+      <w:r>
+        <w:rPr>
+          <w:rFonts w:cs="Times New Roman"/>
+          <w:szCs w:val="24"/>
+          <w:u w:val="single"/>
+        </w:rPr>
+        <w:t>id_oprema</w:t>
+      </w:r>
+      <w:proofErr w:type="spellEnd"/>
+      <w:r>
+        <w:rPr>
+          <w:rFonts w:cs="Times New Roman"/>
+          <w:szCs w:val="24"/>
+        </w:rPr>
+        <w:t>, naziv )</w:t>
+      </w:r>
+    </w:p>
+    <w:p>
+      <w:pPr>
+        <w:spacing w:line="480" w:lineRule="auto"/>
+        <w:rPr>
+          <w:rFonts w:cs="Times New Roman"/>
+          <w:szCs w:val="24"/>
+        </w:rPr>
+      </w:pPr>
+      <w:r>
+        <w:rPr>
+          <w:rFonts w:cs="Times New Roman"/>
+          <w:b/>
+          <w:szCs w:val="24"/>
+        </w:rPr>
+        <w:t>primka</w:t>
+      </w:r>
+      <w:r>
+        <w:rPr>
+          <w:rFonts w:cs="Times New Roman"/>
+          <w:szCs w:val="24"/>
+        </w:rPr>
+        <w:t xml:space="preserve"> </w:t>
+      </w:r>
+      <w:r>
+        <w:rPr>
+          <w:rFonts w:cs="Times New Roman"/>
+          <w:szCs w:val="24"/>
+        </w:rPr>
+        <w:t>(</w:t>
+      </w:r>
+      <w:proofErr w:type="spellStart"/>
+      <w:r>
+        <w:rPr>
+          <w:rFonts w:cs="Times New Roman"/>
+          <w:szCs w:val="24"/>
+          <w:u w:val="single"/>
+        </w:rPr>
+        <w:t>id_primka</w:t>
+      </w:r>
+      <w:proofErr w:type="spellEnd"/>
+      <w:r>
+        <w:rPr>
+          <w:rFonts w:cs="Times New Roman"/>
+          <w:szCs w:val="24"/>
+        </w:rPr>
+        <w:t xml:space="preserve">, datum, </w:t>
+      </w:r>
+      <w:proofErr w:type="spellStart"/>
+      <w:r>
+        <w:rPr>
+          <w:rFonts w:cs="Times New Roman"/>
+          <w:szCs w:val="24"/>
+          <w:highlight w:val="yellow"/>
+        </w:rPr>
+        <w:t>korisnici_id_korisnik</w:t>
+      </w:r>
+      <w:proofErr w:type="spellEnd"/>
+      <w:r>
+        <w:rPr>
+          <w:rFonts w:cs="Times New Roman"/>
+          <w:szCs w:val="24"/>
+        </w:rPr>
+        <w:t xml:space="preserve"> )</w:t>
+      </w:r>
+    </w:p>
+    <w:p>
+      <w:pPr>
+        <w:spacing w:line="480" w:lineRule="auto"/>
+        <w:rPr>
+          <w:rFonts w:cs="Times New Roman"/>
+          <w:szCs w:val="24"/>
+        </w:rPr>
+      </w:pPr>
+      <w:proofErr w:type="spellStart"/>
+      <w:r>
+        <w:rPr>
+          <w:rFonts w:cs="Times New Roman"/>
+          <w:b/>
+          <w:szCs w:val="24"/>
+        </w:rPr>
+        <w:t>stavke_primke</w:t>
+      </w:r>
+      <w:proofErr w:type="spellEnd"/>
+      <w:r>
+        <w:rPr>
+          <w:rFonts w:cs="Times New Roman"/>
+          <w:szCs w:val="24"/>
+        </w:rPr>
+        <w:t xml:space="preserve"> </w:t>
+      </w:r>
+      <w:r>
+        <w:rPr>
+          <w:rFonts w:cs="Times New Roman"/>
+          <w:szCs w:val="24"/>
+        </w:rPr>
+        <w:t>(</w:t>
+      </w:r>
+      <w:proofErr w:type="spellStart"/>
+      <w:r>
+        <w:rPr>
+          <w:rFonts w:cs="Times New Roman"/>
+          <w:szCs w:val="24"/>
+          <w:highlight w:val="yellow"/>
+          <w:u w:val="single"/>
+        </w:rPr>
+        <w:t>primka_id_primke</w:t>
+      </w:r>
+      <w:proofErr w:type="spellEnd"/>
+      <w:r>
+        <w:rPr>
+          <w:rFonts w:cs="Times New Roman"/>
+          <w:szCs w:val="24"/>
+          <w:u w:val="single"/>
+        </w:rPr>
+        <w:t xml:space="preserve"> , </w:t>
+      </w:r>
+      <w:proofErr w:type="spellStart"/>
+      <w:r>
+        <w:rPr>
+          <w:rFonts w:cs="Times New Roman"/>
+          <w:szCs w:val="24"/>
+          <w:highlight w:val="yellow"/>
+          <w:u w:val="single"/>
+        </w:rPr>
+        <w:t>artikli_id_artikli</w:t>
+      </w:r>
+      <w:proofErr w:type="spellEnd"/>
+      <w:r>
+        <w:rPr>
+          <w:rFonts w:cs="Times New Roman"/>
+          <w:szCs w:val="24"/>
+        </w:rPr>
+        <w:t xml:space="preserve"> )</w:t>
+      </w:r>
+    </w:p>
+    <w:p>
+      <w:pPr>
+        <w:spacing w:line="480" w:lineRule="auto"/>
+        <w:rPr>
+          <w:rFonts w:cs="Times New Roman"/>
+          <w:szCs w:val="24"/>
+        </w:rPr>
+      </w:pPr>
+      <w:r>
+        <w:rPr>
+          <w:rFonts w:cs="Times New Roman"/>
+          <w:b/>
+          <w:szCs w:val="24"/>
+        </w:rPr>
+        <w:t>izdatnica</w:t>
+      </w:r>
+      <w:r>
+        <w:rPr>
+          <w:rFonts w:cs="Times New Roman"/>
+          <w:szCs w:val="24"/>
+        </w:rPr>
+        <w:t xml:space="preserve"> </w:t>
+      </w:r>
+      <w:r>
+        <w:rPr>
+          <w:rFonts w:cs="Times New Roman"/>
+          <w:szCs w:val="24"/>
+        </w:rPr>
+        <w:t>(</w:t>
+      </w:r>
+      <w:proofErr w:type="spellStart"/>
+      <w:r>
+        <w:rPr>
+          <w:rFonts w:cs="Times New Roman"/>
+          <w:szCs w:val="24"/>
+          <w:u w:val="single"/>
+        </w:rPr>
+        <w:t>id_izdatnica</w:t>
+      </w:r>
+      <w:proofErr w:type="spellEnd"/>
+      <w:r>
+        <w:rPr>
+          <w:rFonts w:cs="Times New Roman"/>
+          <w:szCs w:val="24"/>
+        </w:rPr>
+        <w:t xml:space="preserve">, datum, </w:t>
+      </w:r>
+      <w:proofErr w:type="spellStart"/>
+      <w:r>
+        <w:rPr>
+          <w:rFonts w:cs="Times New Roman"/>
+          <w:szCs w:val="24"/>
+          <w:highlight w:val="yellow"/>
+        </w:rPr>
+        <w:t>korisnici_id_korisnik</w:t>
+      </w:r>
+      <w:proofErr w:type="spellEnd"/>
+      <w:r>
+        <w:rPr>
+          <w:rFonts w:cs="Times New Roman"/>
+          <w:szCs w:val="24"/>
+        </w:rPr>
+        <w:t xml:space="preserve"> )</w:t>
+      </w:r>
+    </w:p>
+    <w:p>
+      <w:pPr>
+        <w:spacing w:line="480" w:lineRule="auto"/>
+        <w:rPr>
+          <w:rFonts w:cs="Times New Roman"/>
+          <w:szCs w:val="24"/>
+        </w:rPr>
+      </w:pPr>
+      <w:proofErr w:type="spellStart"/>
+      <w:r>
+        <w:rPr>
+          <w:rFonts w:cs="Times New Roman"/>
+          <w:b/>
+          <w:szCs w:val="24"/>
+        </w:rPr>
+        <w:t>stavke_izdatnice</w:t>
+      </w:r>
+      <w:proofErr w:type="spellEnd"/>
+      <w:r>
+        <w:rPr>
+          <w:rFonts w:cs="Times New Roman"/>
+          <w:szCs w:val="24"/>
+        </w:rPr>
+        <w:t xml:space="preserve"> </w:t>
+      </w:r>
+      <w:r>
+        <w:rPr>
+          <w:rFonts w:cs="Times New Roman"/>
+          <w:szCs w:val="24"/>
+        </w:rPr>
+        <w:t>(</w:t>
+      </w:r>
+      <w:proofErr w:type="spellStart"/>
+      <w:r>
+        <w:rPr>
+          <w:rFonts w:cs="Times New Roman"/>
+          <w:szCs w:val="24"/>
+          <w:highlight w:val="yellow"/>
+          <w:u w:val="single"/>
+        </w:rPr>
+        <w:t>primka_id_primke</w:t>
+      </w:r>
+      <w:proofErr w:type="spellEnd"/>
+      <w:r>
+        <w:rPr>
+          <w:rFonts w:cs="Times New Roman"/>
+          <w:szCs w:val="24"/>
+          <w:u w:val="single"/>
+        </w:rPr>
+        <w:t xml:space="preserve">, </w:t>
+      </w:r>
+      <w:proofErr w:type="spellStart"/>
+      <w:r>
+        <w:rPr>
+          <w:rFonts w:cs="Times New Roman"/>
+          <w:szCs w:val="24"/>
+          <w:highlight w:val="yellow"/>
+          <w:u w:val="single"/>
+        </w:rPr>
+        <w:t>artikli_id_artikli</w:t>
+      </w:r>
+      <w:proofErr w:type="spellEnd"/>
+      <w:r>
+        <w:rPr>
+          <w:rFonts w:cs="Times New Roman"/>
+          <w:szCs w:val="24"/>
+        </w:rPr>
+        <w:t xml:space="preserve"> )</w:t>
+      </w:r>
+    </w:p>
+    <w:p>
+      <w:pPr>
+        <w:spacing w:line="480" w:lineRule="auto"/>
+        <w:rPr>
+          <w:rFonts w:cs="Times New Roman"/>
+          <w:szCs w:val="24"/>
+        </w:rPr>
+      </w:pPr>
+      <w:proofErr w:type="spellStart"/>
+      <w:r>
+        <w:rPr>
+          <w:rFonts w:cs="Times New Roman"/>
+          <w:b/>
+          <w:szCs w:val="24"/>
+        </w:rPr>
+        <w:t>racun</w:t>
+      </w:r>
+      <w:proofErr w:type="spellEnd"/>
+      <w:r>
+        <w:rPr>
+          <w:rFonts w:cs="Times New Roman"/>
+          <w:szCs w:val="24"/>
+        </w:rPr>
+        <w:t xml:space="preserve"> </w:t>
+      </w:r>
+      <w:r>
+        <w:rPr>
+          <w:rFonts w:cs="Times New Roman"/>
+          <w:szCs w:val="24"/>
+        </w:rPr>
+        <w:t>(</w:t>
+      </w:r>
+      <w:proofErr w:type="spellStart"/>
+      <w:r>
+        <w:rPr>
+          <w:rFonts w:cs="Times New Roman"/>
+          <w:szCs w:val="24"/>
+          <w:u w:val="single"/>
+        </w:rPr>
+        <w:t>id_racun</w:t>
+      </w:r>
+      <w:proofErr w:type="spellEnd"/>
+      <w:r>
+        <w:rPr>
+          <w:rFonts w:cs="Times New Roman"/>
+          <w:szCs w:val="24"/>
+        </w:rPr>
+        <w:t xml:space="preserve">, datum, </w:t>
+      </w:r>
+      <w:proofErr w:type="spellStart"/>
+      <w:r>
+        <w:rPr>
+          <w:rFonts w:cs="Times New Roman"/>
+          <w:szCs w:val="24"/>
+          <w:highlight w:val="yellow"/>
+        </w:rPr>
+        <w:t>korisnici_id_korisnik</w:t>
+      </w:r>
+      <w:proofErr w:type="spellEnd"/>
+      <w:r>
+        <w:rPr>
+          <w:rFonts w:cs="Times New Roman"/>
+          <w:szCs w:val="24"/>
+        </w:rPr>
+        <w:t xml:space="preserve"> )</w:t>
+      </w:r>
+    </w:p>
+    <w:p>
+      <w:pPr>
+        <w:spacing w:line="480" w:lineRule="auto"/>
+        <w:rPr>
+          <w:rFonts w:cs="Times New Roman"/>
+          <w:szCs w:val="24"/>
+        </w:rPr>
+      </w:pPr>
+      <w:proofErr w:type="spellStart"/>
+      <w:r>
+        <w:rPr>
+          <w:rFonts w:cs="Times New Roman"/>
+          <w:b/>
+          <w:szCs w:val="24"/>
+        </w:rPr>
+        <w:t>stavke_racuna</w:t>
+      </w:r>
+      <w:proofErr w:type="spellEnd"/>
+      <w:r>
+        <w:rPr>
+          <w:rFonts w:cs="Times New Roman"/>
+          <w:szCs w:val="24"/>
+        </w:rPr>
+        <w:t xml:space="preserve"> </w:t>
+      </w:r>
+      <w:r>
+        <w:rPr>
+          <w:rFonts w:cs="Times New Roman"/>
+          <w:szCs w:val="24"/>
+        </w:rPr>
+        <w:t>(</w:t>
+      </w:r>
+      <w:proofErr w:type="spellStart"/>
+      <w:r>
+        <w:rPr>
+          <w:rFonts w:cs="Times New Roman"/>
+          <w:szCs w:val="24"/>
+          <w:highlight w:val="yellow"/>
+          <w:u w:val="single"/>
+        </w:rPr>
+        <w:t>racun_id_racun</w:t>
+      </w:r>
+      <w:proofErr w:type="spellEnd"/>
+      <w:r>
+        <w:rPr>
+          <w:rFonts w:cs="Times New Roman"/>
+          <w:szCs w:val="24"/>
+          <w:u w:val="single"/>
+        </w:rPr>
+        <w:t xml:space="preserve">, </w:t>
+      </w:r>
+      <w:proofErr w:type="spellStart"/>
+      <w:r>
+        <w:rPr>
+          <w:rFonts w:cs="Times New Roman"/>
+          <w:szCs w:val="24"/>
+          <w:highlight w:val="yellow"/>
+          <w:u w:val="single"/>
+        </w:rPr>
+        <w:t>artikli_id_artikli</w:t>
+      </w:r>
+      <w:proofErr w:type="spellEnd"/>
+      <w:r>
+        <w:rPr>
+          <w:rFonts w:cs="Times New Roman"/>
+          <w:szCs w:val="24"/>
+        </w:rPr>
+        <w:t xml:space="preserve">, </w:t>
+      </w:r>
+      <w:proofErr w:type="spellStart"/>
+      <w:r>
+        <w:rPr>
+          <w:rFonts w:cs="Times New Roman"/>
+          <w:szCs w:val="24"/>
+        </w:rPr>
+        <w:t>kolicina</w:t>
+      </w:r>
+      <w:proofErr w:type="spellEnd"/>
+      <w:r>
+        <w:rPr>
+          <w:rFonts w:cs="Times New Roman"/>
+          <w:szCs w:val="24"/>
+        </w:rPr>
+        <w:t xml:space="preserve"> )</w:t>
+      </w:r>
+    </w:p>
+    <w:p>
+      <w:pPr>
+        <w:spacing w:line="480" w:lineRule="auto"/>
+        <w:rPr>
+          <w:rFonts w:cs="Times New Roman"/>
+          <w:szCs w:val="24"/>
+        </w:rPr>
+      </w:pPr>
+      <w:proofErr w:type="spellStart"/>
+      <w:r>
+        <w:rPr>
+          <w:rFonts w:cs="Times New Roman"/>
+          <w:b/>
+          <w:szCs w:val="24"/>
+        </w:rPr>
+        <w:t>narudzbenica</w:t>
+      </w:r>
+      <w:proofErr w:type="spellEnd"/>
+      <w:r>
+        <w:rPr>
+          <w:rFonts w:cs="Times New Roman"/>
+          <w:szCs w:val="24"/>
+        </w:rPr>
+        <w:t xml:space="preserve"> </w:t>
+      </w:r>
+      <w:r>
+        <w:rPr>
+          <w:rFonts w:cs="Times New Roman"/>
+          <w:szCs w:val="24"/>
+        </w:rPr>
+        <w:t>(</w:t>
+      </w:r>
+      <w:proofErr w:type="spellStart"/>
+      <w:r>
+        <w:rPr>
+          <w:rFonts w:cs="Times New Roman"/>
+          <w:szCs w:val="24"/>
+          <w:u w:val="single"/>
+        </w:rPr>
+        <w:t>id_</w:t>
+      </w:r>
+      <w:r>
+        <w:rPr>
+          <w:rFonts w:cs="Times New Roman"/>
+          <w:szCs w:val="24"/>
+          <w:u w:val="single"/>
+        </w:rPr>
+        <w:t>narudzbenice</w:t>
+      </w:r>
+      <w:proofErr w:type="spellEnd"/>
+      <w:r>
+        <w:rPr>
+          <w:rFonts w:cs="Times New Roman"/>
+          <w:szCs w:val="24"/>
+        </w:rPr>
+        <w:t xml:space="preserve">, datum, </w:t>
+      </w:r>
+      <w:proofErr w:type="spellStart"/>
+      <w:r>
+        <w:rPr>
+          <w:rFonts w:cs="Times New Roman"/>
+          <w:szCs w:val="24"/>
+          <w:highlight w:val="yellow"/>
+        </w:rPr>
+        <w:t>korisnici_id_korisni</w:t>
+      </w:r>
+      <w:r>
+        <w:rPr>
+          <w:rFonts w:cs="Times New Roman"/>
+          <w:szCs w:val="24"/>
+          <w:highlight w:val="yellow"/>
+        </w:rPr>
+        <w:t>k</w:t>
+      </w:r>
+      <w:proofErr w:type="spellEnd"/>
+      <w:r>
+        <w:rPr>
+          <w:rFonts w:cs="Times New Roman"/>
+          <w:szCs w:val="24"/>
+        </w:rPr>
+        <w:t xml:space="preserve">, </w:t>
+      </w:r>
+      <w:proofErr w:type="spellStart"/>
+      <w:r>
+        <w:rPr>
+          <w:rFonts w:cs="Times New Roman"/>
+          <w:szCs w:val="24"/>
+          <w:highlight w:val="yellow"/>
+        </w:rPr>
+        <w:t>po</w:t>
+      </w:r>
+      <w:r>
+        <w:rPr>
+          <w:rFonts w:cs="Times New Roman"/>
+          <w:szCs w:val="24"/>
+          <w:highlight w:val="yellow"/>
+        </w:rPr>
+        <w:t>slovni_partner_id_poslovni_partner</w:t>
+      </w:r>
+      <w:proofErr w:type="spellEnd"/>
+      <w:r>
+        <w:rPr>
+          <w:rFonts w:cs="Times New Roman"/>
+          <w:szCs w:val="24"/>
+        </w:rPr>
+        <w:t xml:space="preserve"> )</w:t>
+      </w:r>
+    </w:p>
+    <w:p>
+      <w:pPr>
+        <w:spacing w:line="480" w:lineRule="auto"/>
+        <w:rPr>
+          <w:rFonts w:cs="Times New Roman"/>
+          <w:szCs w:val="24"/>
+        </w:rPr>
+      </w:pPr>
+      <w:proofErr w:type="spellStart"/>
+      <w:r>
+        <w:rPr>
+          <w:rFonts w:cs="Times New Roman"/>
+          <w:b/>
+          <w:szCs w:val="24"/>
+        </w:rPr>
+        <w:t>stavke_</w:t>
+      </w:r>
+      <w:r>
+        <w:rPr>
+          <w:rFonts w:cs="Times New Roman"/>
+          <w:b/>
+          <w:szCs w:val="24"/>
+        </w:rPr>
+        <w:t>narudzbenice</w:t>
+      </w:r>
+      <w:proofErr w:type="spellEnd"/>
+      <w:r>
+        <w:rPr>
+          <w:rFonts w:cs="Times New Roman"/>
+          <w:szCs w:val="24"/>
+        </w:rPr>
+        <w:t xml:space="preserve"> </w:t>
+      </w:r>
+      <w:r>
+        <w:rPr>
+          <w:rFonts w:cs="Times New Roman"/>
+          <w:szCs w:val="24"/>
+        </w:rPr>
+        <w:t>(</w:t>
+      </w:r>
+      <w:proofErr w:type="spellStart"/>
+      <w:r>
+        <w:rPr>
+          <w:rFonts w:cs="Times New Roman"/>
+          <w:szCs w:val="24"/>
+          <w:highlight w:val="yellow"/>
+          <w:u w:val="single"/>
+        </w:rPr>
+        <w:t>narudzbenica</w:t>
+      </w:r>
+      <w:r>
+        <w:rPr>
+          <w:rFonts w:cs="Times New Roman"/>
+          <w:szCs w:val="24"/>
+          <w:highlight w:val="yellow"/>
+          <w:u w:val="single"/>
+        </w:rPr>
+        <w:t>_id_</w:t>
+      </w:r>
+      <w:r>
+        <w:rPr>
+          <w:rFonts w:cs="Times New Roman"/>
+          <w:szCs w:val="24"/>
+          <w:highlight w:val="yellow"/>
+          <w:u w:val="single"/>
+        </w:rPr>
+        <w:t>narudzbenica</w:t>
+      </w:r>
+      <w:proofErr w:type="spellEnd"/>
+      <w:r>
+        <w:rPr>
+          <w:rFonts w:cs="Times New Roman"/>
+          <w:szCs w:val="24"/>
+          <w:u w:val="single"/>
+        </w:rPr>
+        <w:t xml:space="preserve">, </w:t>
+      </w:r>
+      <w:proofErr w:type="spellStart"/>
+      <w:r>
+        <w:rPr>
+          <w:rFonts w:cs="Times New Roman"/>
+          <w:szCs w:val="24"/>
+          <w:highlight w:val="yellow"/>
+          <w:u w:val="single"/>
+        </w:rPr>
+        <w:t>artikli_id_artikli</w:t>
+      </w:r>
+      <w:proofErr w:type="spellEnd"/>
+      <w:r>
+        <w:rPr>
+          <w:rFonts w:cs="Times New Roman"/>
+          <w:szCs w:val="24"/>
+        </w:rPr>
+        <w:t xml:space="preserve">, </w:t>
+      </w:r>
+      <w:proofErr w:type="spellStart"/>
+      <w:r>
+        <w:rPr>
+          <w:rFonts w:cs="Times New Roman"/>
+          <w:szCs w:val="24"/>
+        </w:rPr>
+        <w:t>kolicina</w:t>
+      </w:r>
+      <w:proofErr w:type="spellEnd"/>
+      <w:r>
+        <w:rPr>
+          <w:rFonts w:cs="Times New Roman"/>
+          <w:szCs w:val="24"/>
+        </w:rPr>
+        <w:t xml:space="preserve"> )</w:t>
+      </w:r>
+    </w:p>
+    <w:p/>
+    <w:p>
+      <w:pPr>
+        <w:spacing w:after="160" w:line="259" w:lineRule="auto"/>
+        <w:jc w:val="left"/>
+        <w:sectPr>
+          <w:pgSz w:w="11906" w:h="16838"/>
+          <w:pgMar w:top="1417" w:right="1417" w:bottom="1417" w:left="1417" w:header="708" w:footer="708" w:gutter="0"/>
+          <w:cols w:space="708"/>
+          <w:docGrid w:linePitch="360"/>
+        </w:sectPr>
       </w:pPr>
       <w:r>
         <w:br w:type="page"/>
@@ -5561,11 +7688,85 @@
       </w:r>
       <w:bookmarkEnd w:id="21"/>
     </w:p>
+    <w:p/>
     <w:p>
       <w:pPr>
         <w:spacing w:after="160" w:line="259" w:lineRule="auto"/>
         <w:jc w:val="left"/>
-      </w:pPr>
+        <w:sectPr>
+          <w:pgSz w:w="16838" w:h="11906" w:orient="landscape"/>
+          <w:pgMar w:top="1417" w:right="1417" w:bottom="1417" w:left="1417" w:header="708" w:footer="708" w:gutter="0"/>
+          <w:cols w:space="708"/>
+          <w:docGrid w:linePitch="360"/>
+        </w:sectPr>
+      </w:pPr>
+      <w:r>
+        <w:rPr>
+          <w:noProof/>
+        </w:rPr>
+        <w:drawing>
+          <wp:anchor distT="0" distB="0" distL="114300" distR="114300" simplePos="0" relativeHeight="251663360" behindDoc="1" locked="0" layoutInCell="1" allowOverlap="1" wp14:anchorId="427B3209" wp14:editId="0B3B6CEC">
+            <wp:simplePos x="0" y="0"/>
+            <wp:positionH relativeFrom="margin">
+              <wp:align>left</wp:align>
+            </wp:positionH>
+            <wp:positionV relativeFrom="paragraph">
+              <wp:posOffset>700709</wp:posOffset>
+            </wp:positionV>
+            <wp:extent cx="9308077" cy="4762831"/>
+            <wp:effectExtent l="0" t="0" r="7620" b="0"/>
+            <wp:wrapNone/>
+            <wp:docPr id="8" name="Picture 8" descr="C:\Users\Tomislav\Documents\GitHub\RepositoryTeam04\Projektna dokumentacija\Dijagram klasa.png"/>
+            <wp:cNvGraphicFramePr>
+              <a:graphicFrameLocks xmlns:a="http://schemas.openxmlformats.org/drawingml/2006/main" noChangeAspect="1"/>
+            </wp:cNvGraphicFramePr>
+            <a:graphic xmlns:a="http://schemas.openxmlformats.org/drawingml/2006/main">
+              <a:graphicData uri="http://schemas.openxmlformats.org/drawingml/2006/picture">
+                <pic:pic xmlns:pic="http://schemas.openxmlformats.org/drawingml/2006/picture">
+                  <pic:nvPicPr>
+                    <pic:cNvPr id="0" name="Picture 2" descr="C:\Users\Tomislav\Documents\GitHub\RepositoryTeam04\Projektna dokumentacija\Dijagram klasa.png"/>
+                    <pic:cNvPicPr>
+                      <a:picLocks noChangeAspect="1" noChangeArrowheads="1"/>
+                    </pic:cNvPicPr>
+                  </pic:nvPicPr>
+                  <pic:blipFill>
+                    <a:blip r:embed="rId22" cstate="print">
+                      <a:extLst>
+                        <a:ext uri="{28A0092B-C50C-407E-A947-70E740481C1C}">
+                          <a14:useLocalDpi xmlns:a14="http://schemas.microsoft.com/office/drawing/2010/main" val="0"/>
+                        </a:ext>
+                      </a:extLst>
+                    </a:blip>
+                    <a:srcRect/>
+                    <a:stretch>
+                      <a:fillRect/>
+                    </a:stretch>
+                  </pic:blipFill>
+                  <pic:spPr bwMode="auto">
+                    <a:xfrm>
+                      <a:off x="0" y="0"/>
+                      <a:ext cx="9308077" cy="4762831"/>
+                    </a:xfrm>
+                    <a:prstGeom prst="rect">
+                      <a:avLst/>
+                    </a:prstGeom>
+                    <a:noFill/>
+                    <a:ln>
+                      <a:noFill/>
+                    </a:ln>
+                  </pic:spPr>
+                </pic:pic>
+              </a:graphicData>
+            </a:graphic>
+            <wp14:sizeRelH relativeFrom="page">
+              <wp14:pctWidth>0</wp14:pctWidth>
+            </wp14:sizeRelH>
+            <wp14:sizeRelV relativeFrom="page">
+              <wp14:pctHeight>0</wp14:pctHeight>
+            </wp14:sizeRelV>
+          </wp:anchor>
+        </w:drawing>
+      </w:r>
       <w:r>
         <w:br w:type="page"/>
       </w:r>
@@ -5631,6 +7832,119 @@
 <file path=word/numbering.xml><?xml version="1.0" encoding="utf-8"?>
 <w:numbering xmlns:wpc="http://schemas.microsoft.com/office/word/2010/wordprocessingCanvas" xmlns:mc="http://schemas.openxmlformats.org/markup-compatibility/2006" xmlns:o="urn:schemas-microsoft-com:office:office" xmlns:r="http://schemas.openxmlformats.org/officeDocument/2006/relationships" xmlns:m="http://schemas.openxmlformats.org/officeDocument/2006/math" xmlns:v="urn:schemas-microsoft-com:vml" xmlns:wp14="http://schemas.microsoft.com/office/word/2010/wordprocessingDrawing" xmlns:wp="http://schemas.openxmlformats.org/drawingml/2006/wordprocessingDrawing" xmlns:w10="urn:schemas-microsoft-com:office:word" xmlns:w="http://schemas.openxmlformats.org/wordprocessingml/2006/main" xmlns:w14="http://schemas.microsoft.com/office/word/2010/wordml" xmlns:w15="http://schemas.microsoft.com/office/word/2012/wordml" xmlns:wpg="http://schemas.microsoft.com/office/word/2010/wordprocessingGroup" xmlns:wpi="http://schemas.microsoft.com/office/word/2010/wordprocessingInk" xmlns:wne="http://schemas.microsoft.com/office/word/2006/wordml" xmlns:wps="http://schemas.microsoft.com/office/word/2010/wordprocessingShape" mc:Ignorable="w14 w15 wp14">
   <w:abstractNum w:abstractNumId="0">
+    <w:nsid w:val="1CB3403F"/>
+    <w:multiLevelType w:val="hybridMultilevel"/>
+    <w:tmpl w:val="D7FEDBC0"/>
+    <w:lvl w:ilvl="0" w:tplc="041A0001">
+      <w:start w:val="1"/>
+      <w:numFmt w:val="bullet"/>
+      <w:lvlText w:val=""/>
+      <w:lvlJc w:val="left"/>
+      <w:pPr>
+        <w:ind w:left="720" w:hanging="360"/>
+      </w:pPr>
+      <w:rPr>
+        <w:rFonts w:ascii="Symbol" w:hAnsi="Symbol" w:hint="default"/>
+      </w:rPr>
+    </w:lvl>
+    <w:lvl w:ilvl="1" w:tplc="041A0003" w:tentative="1">
+      <w:start w:val="1"/>
+      <w:numFmt w:val="bullet"/>
+      <w:lvlText w:val="o"/>
+      <w:lvlJc w:val="left"/>
+      <w:pPr>
+        <w:ind w:left="1440" w:hanging="360"/>
+      </w:pPr>
+      <w:rPr>
+        <w:rFonts w:ascii="Courier New" w:hAnsi="Courier New" w:cs="Courier New" w:hint="default"/>
+      </w:rPr>
+    </w:lvl>
+    <w:lvl w:ilvl="2" w:tplc="041A0005" w:tentative="1">
+      <w:start w:val="1"/>
+      <w:numFmt w:val="bullet"/>
+      <w:lvlText w:val=""/>
+      <w:lvlJc w:val="left"/>
+      <w:pPr>
+        <w:ind w:left="2160" w:hanging="360"/>
+      </w:pPr>
+      <w:rPr>
+        <w:rFonts w:ascii="Wingdings" w:hAnsi="Wingdings" w:hint="default"/>
+      </w:rPr>
+    </w:lvl>
+    <w:lvl w:ilvl="3" w:tplc="041A0001" w:tentative="1">
+      <w:start w:val="1"/>
+      <w:numFmt w:val="bullet"/>
+      <w:lvlText w:val=""/>
+      <w:lvlJc w:val="left"/>
+      <w:pPr>
+        <w:ind w:left="2880" w:hanging="360"/>
+      </w:pPr>
+      <w:rPr>
+        <w:rFonts w:ascii="Symbol" w:hAnsi="Symbol" w:hint="default"/>
+      </w:rPr>
+    </w:lvl>
+    <w:lvl w:ilvl="4" w:tplc="041A0003" w:tentative="1">
+      <w:start w:val="1"/>
+      <w:numFmt w:val="bullet"/>
+      <w:lvlText w:val="o"/>
+      <w:lvlJc w:val="left"/>
+      <w:pPr>
+        <w:ind w:left="3600" w:hanging="360"/>
+      </w:pPr>
+      <w:rPr>
+        <w:rFonts w:ascii="Courier New" w:hAnsi="Courier New" w:cs="Courier New" w:hint="default"/>
+      </w:rPr>
+    </w:lvl>
+    <w:lvl w:ilvl="5" w:tplc="041A0005" w:tentative="1">
+      <w:start w:val="1"/>
+      <w:numFmt w:val="bullet"/>
+      <w:lvlText w:val=""/>
+      <w:lvlJc w:val="left"/>
+      <w:pPr>
+        <w:ind w:left="4320" w:hanging="360"/>
+      </w:pPr>
+      <w:rPr>
+        <w:rFonts w:ascii="Wingdings" w:hAnsi="Wingdings" w:hint="default"/>
+      </w:rPr>
+    </w:lvl>
+    <w:lvl w:ilvl="6" w:tplc="041A0001" w:tentative="1">
+      <w:start w:val="1"/>
+      <w:numFmt w:val="bullet"/>
+      <w:lvlText w:val=""/>
+      <w:lvlJc w:val="left"/>
+      <w:pPr>
+        <w:ind w:left="5040" w:hanging="360"/>
+      </w:pPr>
+      <w:rPr>
+        <w:rFonts w:ascii="Symbol" w:hAnsi="Symbol" w:hint="default"/>
+      </w:rPr>
+    </w:lvl>
+    <w:lvl w:ilvl="7" w:tplc="041A0003" w:tentative="1">
+      <w:start w:val="1"/>
+      <w:numFmt w:val="bullet"/>
+      <w:lvlText w:val="o"/>
+      <w:lvlJc w:val="left"/>
+      <w:pPr>
+        <w:ind w:left="5760" w:hanging="360"/>
+      </w:pPr>
+      <w:rPr>
+        <w:rFonts w:ascii="Courier New" w:hAnsi="Courier New" w:cs="Courier New" w:hint="default"/>
+      </w:rPr>
+    </w:lvl>
+    <w:lvl w:ilvl="8" w:tplc="041A0005" w:tentative="1">
+      <w:start w:val="1"/>
+      <w:numFmt w:val="bullet"/>
+      <w:lvlText w:val=""/>
+      <w:lvlJc w:val="left"/>
+      <w:pPr>
+        <w:ind w:left="6480" w:hanging="360"/>
+      </w:pPr>
+      <w:rPr>
+        <w:rFonts w:ascii="Wingdings" w:hAnsi="Wingdings" w:hint="default"/>
+      </w:rPr>
+    </w:lvl>
+  </w:abstractNum>
+  <w:abstractNum w:abstractNumId="1">
     <w:nsid w:val="443432F9"/>
     <w:multiLevelType w:val="multilevel"/>
     <w:tmpl w:val="7C3A3E94"/>
@@ -5779,7 +8093,7 @@
       </w:rPr>
     </w:lvl>
   </w:abstractNum>
-  <w:abstractNum w:abstractNumId="1">
+  <w:abstractNum w:abstractNumId="2">
     <w:nsid w:val="4AB53585"/>
     <w:multiLevelType w:val="hybridMultilevel"/>
     <w:tmpl w:val="976C9AEC"/>
@@ -5868,7 +8182,7 @@
       </w:pPr>
     </w:lvl>
   </w:abstractNum>
-  <w:abstractNum w:abstractNumId="2">
+  <w:abstractNum w:abstractNumId="3">
     <w:nsid w:val="5EBB6AF1"/>
     <w:multiLevelType w:val="hybridMultilevel"/>
     <w:tmpl w:val="C770CE32"/>
@@ -5981,7 +8295,7 @@
       </w:rPr>
     </w:lvl>
   </w:abstractNum>
-  <w:abstractNum w:abstractNumId="3">
+  <w:abstractNum w:abstractNumId="4">
     <w:nsid w:val="742B767C"/>
     <w:multiLevelType w:val="multilevel"/>
     <w:tmpl w:val="EA485782"/>
@@ -6102,7 +8416,7 @@
       </w:rPr>
     </w:lvl>
   </w:abstractNum>
-  <w:abstractNum w:abstractNumId="4">
+  <w:abstractNum w:abstractNumId="5">
     <w:nsid w:val="7FC75684"/>
     <w:multiLevelType w:val="multilevel"/>
     <w:tmpl w:val="BA528EAE"/>
@@ -6252,16 +8566,16 @@
     </w:lvl>
   </w:abstractNum>
   <w:num w:numId="1">
-    <w:abstractNumId w:val="1"/>
+    <w:abstractNumId w:val="2"/>
   </w:num>
   <w:num w:numId="2">
-    <w:abstractNumId w:val="3"/>
+    <w:abstractNumId w:val="4"/>
   </w:num>
   <w:num w:numId="3">
-    <w:abstractNumId w:val="4"/>
+    <w:abstractNumId w:val="5"/>
   </w:num>
   <w:num w:numId="4">
-    <w:abstractNumId w:val="3"/>
+    <w:abstractNumId w:val="4"/>
     <w:lvlOverride w:ilvl="0">
       <w:lvl w:ilvl="0">
         <w:start w:val="1"/>
@@ -6398,18 +8712,12 @@
     </w:lvlOverride>
   </w:num>
   <w:num w:numId="5">
-    <w:abstractNumId w:val="2"/>
-    <w:lvlOverride w:ilvl="0"/>
-    <w:lvlOverride w:ilvl="1"/>
-    <w:lvlOverride w:ilvl="2"/>
-    <w:lvlOverride w:ilvl="3"/>
-    <w:lvlOverride w:ilvl="4"/>
-    <w:lvlOverride w:ilvl="5"/>
-    <w:lvlOverride w:ilvl="6"/>
-    <w:lvlOverride w:ilvl="7"/>
-    <w:lvlOverride w:ilvl="8"/>
+    <w:abstractNumId w:val="3"/>
   </w:num>
   <w:num w:numId="6">
+    <w:abstractNumId w:val="1"/>
+  </w:num>
+  <w:num w:numId="7">
     <w:abstractNumId w:val="0"/>
   </w:num>
 </w:numbering>
@@ -7394,7 +9702,7 @@
 </file>
 
 <file path=customXml/itemProps1.xml><?xml version="1.0" encoding="utf-8"?>
-<ds:datastoreItem xmlns:ds="http://schemas.openxmlformats.org/officeDocument/2006/customXml" ds:itemID="{23620A40-9E9F-4634-9AE3-B1D6D3D54742}">
+<ds:datastoreItem xmlns:ds="http://schemas.openxmlformats.org/officeDocument/2006/customXml" ds:itemID="{244CAB96-1A8A-4A1C-823F-5463D7E16297}">
   <ds:schemaRefs>
     <ds:schemaRef ds:uri="http://schemas.openxmlformats.org/officeDocument/2006/bibliography"/>
   </ds:schemaRefs>

</xml_diff>